<commit_message>
Finished A05 and started A06.
</commit_message>
<xml_diff>
--- a/A05 - Generation/A05 - Delivery Form - Generation.docx
+++ b/A05 - Generation/A05 - Delivery Form - Generation.docx
@@ -9,6 +9,7 @@
           <w:lang w:val="en-US"/>
         </w:rPr>
       </w:pPr>
+      <w:proofErr w:type="gramStart"/>
       <w:r>
         <w:rPr>
           <w:b/>
@@ -16,6 +17,7 @@
         </w:rPr>
         <w:t>Workloads</w:t>
       </w:r>
+      <w:proofErr w:type="gramEnd"/>
       <w:r>
         <w:rPr>
           <w:b/>
@@ -59,7 +61,21 @@
         <w:rPr>
           <w:lang w:val="en-US"/>
         </w:rPr>
-        <w:t xml:space="preserve"> this assignment evaluated for the in-class exam, please upload on WeBeep </w:t>
+        <w:t xml:space="preserve"> this assignment evaluated for the in-class exam, please upload on </w:t>
+      </w:r>
+      <w:proofErr w:type="spellStart"/>
+      <w:r>
+        <w:rPr>
+          <w:lang w:val="en-US"/>
+        </w:rPr>
+        <w:t>WeBeep</w:t>
+      </w:r>
+      <w:proofErr w:type="spellEnd"/>
+      <w:r>
+        <w:rPr>
+          <w:lang w:val="en-US"/>
+        </w:rPr>
+        <w:t xml:space="preserve"> </w:t>
       </w:r>
       <w:r>
         <w:rPr>
@@ -158,16 +174,13 @@
         <w:tblLook w:val="04A0" w:firstRow="1" w:lastRow="0" w:firstColumn="1" w:lastColumn="0" w:noHBand="0" w:noVBand="1"/>
       </w:tblPr>
       <w:tblGrid>
-        <w:gridCol w:w="704"/>
-        <w:gridCol w:w="3047"/>
-        <w:gridCol w:w="3048"/>
+        <w:gridCol w:w="6799"/>
         <w:gridCol w:w="2823"/>
       </w:tblGrid>
       <w:tr>
         <w:tc>
           <w:tcPr>
             <w:tcW w:w="6799" w:type="dxa"/>
-            <w:gridSpan w:val="3"/>
           </w:tcPr>
           <w:p>
             <w:pPr>
@@ -206,19 +219,32 @@
         <w:tc>
           <w:tcPr>
             <w:tcW w:w="6799" w:type="dxa"/>
-            <w:gridSpan w:val="3"/>
-          </w:tcPr>
-          <w:p>
-            <w:pPr>
-              <w:rPr>
-                <w:lang w:val="en-US"/>
-              </w:rPr>
-            </w:pPr>
-            <w:r>
-              <w:rPr>
-                <w:lang w:val="en-US"/>
-              </w:rPr>
-              <w:t>Student ID (codice persona)</w:t>
+          </w:tcPr>
+          <w:p>
+            <w:pPr>
+              <w:rPr>
+                <w:lang w:val="en-US"/>
+              </w:rPr>
+            </w:pPr>
+            <w:r>
+              <w:rPr>
+                <w:lang w:val="en-US"/>
+              </w:rPr>
+              <w:t>Student ID (</w:t>
+            </w:r>
+            <w:proofErr w:type="spellStart"/>
+            <w:r>
+              <w:rPr>
+                <w:lang w:val="en-US"/>
+              </w:rPr>
+              <w:t>codice</w:t>
+            </w:r>
+            <w:proofErr w:type="spellEnd"/>
+            <w:r>
+              <w:rPr>
+                <w:lang w:val="en-US"/>
+              </w:rPr>
+              <w:t xml:space="preserve"> persona)</w:t>
             </w:r>
           </w:p>
         </w:tc>
@@ -245,7 +271,6 @@
         <w:tc>
           <w:tcPr>
             <w:tcW w:w="6799" w:type="dxa"/>
-            <w:gridSpan w:val="3"/>
             <w:tcBorders>
               <w:bottom w:val="thinThickMediumGap" w:sz="24" w:space="0" w:color="auto"/>
             </w:tcBorders>
@@ -277,465 +302,11 @@
                 <w:lang w:val="en-US"/>
               </w:rPr>
             </w:pPr>
-          </w:p>
-        </w:tc>
-      </w:tr>
-      <w:tr>
-        <w:tc>
-          <w:tcPr>
-            <w:tcW w:w="704" w:type="dxa"/>
-            <w:vMerge w:val="restart"/>
-            <w:tcBorders>
-              <w:top w:val="thinThickMediumGap" w:sz="24" w:space="0" w:color="auto"/>
-            </w:tcBorders>
-            <w:textDirection w:val="btLr"/>
-          </w:tcPr>
-          <w:p>
-            <w:pPr>
-              <w:ind w:left="113" w:right="113"/>
-              <w:jc w:val="center"/>
-              <w:rPr>
-                <w:rFonts w:ascii="Courier" w:hAnsi="Courier"/>
-                <w:lang w:val="en-US"/>
-              </w:rPr>
-            </w:pPr>
-            <w:r>
-              <w:rPr>
-                <w:rFonts w:ascii="Courier" w:hAnsi="Courier"/>
-                <w:sz w:val="32"/>
-                <w:lang w:val="en-US"/>
-              </w:rPr>
-              <w:t>Distribution 1</w:t>
-            </w:r>
-          </w:p>
-        </w:tc>
-        <w:tc>
-          <w:tcPr>
-            <w:tcW w:w="6095" w:type="dxa"/>
-            <w:gridSpan w:val="2"/>
-            <w:tcBorders>
-              <w:top w:val="thinThickMediumGap" w:sz="24" w:space="0" w:color="auto"/>
-            </w:tcBorders>
-          </w:tcPr>
-          <w:p>
-            <w:pPr>
-              <w:rPr>
-                <w:lang w:val="en-US"/>
-              </w:rPr>
-            </w:pPr>
-            <w:r>
-              <w:rPr>
-                <w:lang w:val="en-US"/>
-              </w:rPr>
-              <w:t>First 10 samples generated</w:t>
-            </w:r>
-          </w:p>
-        </w:tc>
-        <w:tc>
-          <w:tcPr>
-            <w:tcW w:w="2823" w:type="dxa"/>
-            <w:tcBorders>
-              <w:top w:val="thinThickMediumGap" w:sz="24" w:space="0" w:color="auto"/>
-            </w:tcBorders>
-          </w:tcPr>
-          <w:p>
-            <w:pPr>
-              <w:rPr>
-                <w:lang w:val="en-US"/>
-              </w:rPr>
-            </w:pPr>
-            <w:r>
-              <w:rPr>
-                <w:lang w:val="en-US"/>
-              </w:rPr>
-              <w:t>x</w:t>
-            </w:r>
-            <w:r>
-              <w:rPr>
-                <w:vertAlign w:val="subscript"/>
-                <w:lang w:val="en-US"/>
-              </w:rPr>
-              <w:t>1</w:t>
-            </w:r>
-            <w:r>
-              <w:rPr>
-                <w:lang w:val="en-US"/>
-              </w:rPr>
-              <w:t xml:space="preserve"> = </w:t>
-            </w:r>
-          </w:p>
-        </w:tc>
-      </w:tr>
-      <w:tr>
-        <w:tc>
-          <w:tcPr>
-            <w:tcW w:w="704" w:type="dxa"/>
-            <w:vMerge/>
-          </w:tcPr>
-          <w:p>
-            <w:pPr>
-              <w:rPr>
-                <w:lang w:val="en-US"/>
-              </w:rPr>
-            </w:pPr>
-          </w:p>
-        </w:tc>
-        <w:tc>
-          <w:tcPr>
-            <w:tcW w:w="3047" w:type="dxa"/>
-          </w:tcPr>
-          <w:p>
-            <w:pPr>
-              <w:rPr>
-                <w:lang w:val="en-US"/>
-              </w:rPr>
-            </w:pPr>
-            <w:r>
-              <w:rPr>
-                <w:lang w:val="en-US"/>
-              </w:rPr>
-              <w:t>x</w:t>
-            </w:r>
-            <w:r>
-              <w:rPr>
-                <w:vertAlign w:val="subscript"/>
-                <w:lang w:val="en-US"/>
-              </w:rPr>
-              <w:t>2</w:t>
-            </w:r>
-            <w:r>
-              <w:rPr>
-                <w:lang w:val="en-US"/>
-              </w:rPr>
-              <w:t xml:space="preserve"> =</w:t>
-            </w:r>
-          </w:p>
-        </w:tc>
-        <w:tc>
-          <w:tcPr>
-            <w:tcW w:w="3048" w:type="dxa"/>
-          </w:tcPr>
-          <w:p>
-            <w:pPr>
-              <w:rPr>
-                <w:lang w:val="en-US"/>
-              </w:rPr>
-            </w:pPr>
-            <w:r>
-              <w:rPr>
-                <w:lang w:val="en-US"/>
-              </w:rPr>
-              <w:t>x</w:t>
-            </w:r>
-            <w:r>
-              <w:rPr>
-                <w:vertAlign w:val="subscript"/>
-                <w:lang w:val="en-US"/>
-              </w:rPr>
-              <w:t>3</w:t>
-            </w:r>
-            <w:r>
-              <w:rPr>
-                <w:lang w:val="en-US"/>
-              </w:rPr>
-              <w:t xml:space="preserve"> =</w:t>
-            </w:r>
-          </w:p>
-        </w:tc>
-        <w:tc>
-          <w:tcPr>
-            <w:tcW w:w="2823" w:type="dxa"/>
-          </w:tcPr>
-          <w:p>
-            <w:pPr>
-              <w:rPr>
-                <w:lang w:val="en-US"/>
-              </w:rPr>
-            </w:pPr>
-            <w:r>
-              <w:rPr>
-                <w:lang w:val="en-US"/>
-              </w:rPr>
-              <w:t>x</w:t>
-            </w:r>
-            <w:r>
-              <w:rPr>
-                <w:vertAlign w:val="subscript"/>
-                <w:lang w:val="en-US"/>
-              </w:rPr>
-              <w:t>4</w:t>
-            </w:r>
-            <w:r>
-              <w:rPr>
-                <w:lang w:val="en-US"/>
-              </w:rPr>
-              <w:t xml:space="preserve"> =</w:t>
-            </w:r>
-          </w:p>
-        </w:tc>
-      </w:tr>
-      <w:tr>
-        <w:tc>
-          <w:tcPr>
-            <w:tcW w:w="704" w:type="dxa"/>
-            <w:vMerge/>
-          </w:tcPr>
-          <w:p>
-            <w:pPr>
-              <w:rPr>
-                <w:lang w:val="en-US"/>
-              </w:rPr>
-            </w:pPr>
-          </w:p>
-        </w:tc>
-        <w:tc>
-          <w:tcPr>
-            <w:tcW w:w="3047" w:type="dxa"/>
-          </w:tcPr>
-          <w:p>
-            <w:pPr>
-              <w:rPr>
-                <w:lang w:val="en-US"/>
-              </w:rPr>
-            </w:pPr>
-            <w:r>
-              <w:rPr>
-                <w:lang w:val="en-US"/>
-              </w:rPr>
-              <w:t>x</w:t>
-            </w:r>
-            <w:r>
-              <w:rPr>
-                <w:vertAlign w:val="subscript"/>
-                <w:lang w:val="en-US"/>
-              </w:rPr>
-              <w:t>5</w:t>
-            </w:r>
-            <w:r>
-              <w:rPr>
-                <w:lang w:val="en-US"/>
-              </w:rPr>
-              <w:t xml:space="preserve"> =</w:t>
-            </w:r>
-          </w:p>
-        </w:tc>
-        <w:tc>
-          <w:tcPr>
-            <w:tcW w:w="3048" w:type="dxa"/>
-          </w:tcPr>
-          <w:p>
-            <w:pPr>
-              <w:rPr>
-                <w:lang w:val="en-US"/>
-              </w:rPr>
-            </w:pPr>
-            <w:r>
-              <w:rPr>
-                <w:lang w:val="en-US"/>
-              </w:rPr>
-              <w:t>x</w:t>
-            </w:r>
-            <w:r>
-              <w:rPr>
-                <w:vertAlign w:val="subscript"/>
-                <w:lang w:val="en-US"/>
-              </w:rPr>
-              <w:t>6</w:t>
-            </w:r>
-            <w:r>
-              <w:rPr>
-                <w:lang w:val="en-US"/>
-              </w:rPr>
-              <w:t xml:space="preserve"> =</w:t>
-            </w:r>
-          </w:p>
-        </w:tc>
-        <w:tc>
-          <w:tcPr>
-            <w:tcW w:w="2823" w:type="dxa"/>
-          </w:tcPr>
-          <w:p>
-            <w:pPr>
-              <w:rPr>
-                <w:lang w:val="en-US"/>
-              </w:rPr>
-            </w:pPr>
-            <w:r>
-              <w:rPr>
-                <w:lang w:val="en-US"/>
-              </w:rPr>
-              <w:t>x</w:t>
-            </w:r>
-            <w:r>
-              <w:rPr>
-                <w:vertAlign w:val="subscript"/>
-                <w:lang w:val="en-US"/>
-              </w:rPr>
-              <w:t>7</w:t>
-            </w:r>
-            <w:r>
-              <w:rPr>
-                <w:lang w:val="en-US"/>
-              </w:rPr>
-              <w:t xml:space="preserve"> =</w:t>
-            </w:r>
-          </w:p>
-        </w:tc>
-      </w:tr>
-      <w:tr>
-        <w:tc>
-          <w:tcPr>
-            <w:tcW w:w="704" w:type="dxa"/>
-            <w:vMerge/>
-          </w:tcPr>
-          <w:p>
-            <w:pPr>
-              <w:rPr>
-                <w:lang w:val="en-US"/>
-              </w:rPr>
-            </w:pPr>
-          </w:p>
-        </w:tc>
-        <w:tc>
-          <w:tcPr>
-            <w:tcW w:w="3047" w:type="dxa"/>
-          </w:tcPr>
-          <w:p>
-            <w:pPr>
-              <w:rPr>
-                <w:lang w:val="en-US"/>
-              </w:rPr>
-            </w:pPr>
-            <w:r>
-              <w:rPr>
-                <w:lang w:val="en-US"/>
-              </w:rPr>
-              <w:t>x</w:t>
-            </w:r>
-            <w:r>
-              <w:rPr>
-                <w:vertAlign w:val="subscript"/>
-                <w:lang w:val="en-US"/>
-              </w:rPr>
-              <w:t>8</w:t>
-            </w:r>
-            <w:r>
-              <w:rPr>
-                <w:lang w:val="en-US"/>
-              </w:rPr>
-              <w:t xml:space="preserve"> =</w:t>
-            </w:r>
-          </w:p>
-        </w:tc>
-        <w:tc>
-          <w:tcPr>
-            <w:tcW w:w="3048" w:type="dxa"/>
-          </w:tcPr>
-          <w:p>
-            <w:pPr>
-              <w:rPr>
-                <w:lang w:val="en-US"/>
-              </w:rPr>
-            </w:pPr>
-            <w:r>
-              <w:rPr>
-                <w:lang w:val="en-US"/>
-              </w:rPr>
-              <w:t>x</w:t>
-            </w:r>
-            <w:r>
-              <w:rPr>
-                <w:vertAlign w:val="subscript"/>
-                <w:lang w:val="en-US"/>
-              </w:rPr>
-              <w:t>9</w:t>
-            </w:r>
-            <w:r>
-              <w:rPr>
-                <w:lang w:val="en-US"/>
-              </w:rPr>
-              <w:t xml:space="preserve"> =</w:t>
-            </w:r>
-          </w:p>
-        </w:tc>
-        <w:tc>
-          <w:tcPr>
-            <w:tcW w:w="2823" w:type="dxa"/>
-          </w:tcPr>
-          <w:p>
-            <w:pPr>
-              <w:rPr>
-                <w:lang w:val="en-US"/>
-              </w:rPr>
-            </w:pPr>
-            <w:r>
-              <w:rPr>
-                <w:lang w:val="en-US"/>
-              </w:rPr>
-              <w:t>x</w:t>
-            </w:r>
-            <w:r>
-              <w:rPr>
-                <w:vertAlign w:val="subscript"/>
-                <w:lang w:val="en-US"/>
-              </w:rPr>
-              <w:t>1</w:t>
-            </w:r>
-            <w:r>
-              <w:rPr>
-                <w:vertAlign w:val="subscript"/>
-                <w:lang w:val="en-US"/>
-              </w:rPr>
-              <w:t>0</w:t>
-            </w:r>
-            <w:r>
-              <w:rPr>
-                <w:lang w:val="en-US"/>
-              </w:rPr>
-              <w:t xml:space="preserve"> =</w:t>
-            </w:r>
-          </w:p>
-        </w:tc>
-      </w:tr>
-      <w:tr>
-        <w:trPr>
-          <w:trHeight w:val="3361"/>
-        </w:trPr>
-        <w:tc>
-          <w:tcPr>
-            <w:tcW w:w="704" w:type="dxa"/>
-            <w:vMerge/>
-          </w:tcPr>
-          <w:p>
-            <w:pPr>
-              <w:rPr>
-                <w:lang w:val="en-US"/>
-              </w:rPr>
-            </w:pPr>
-          </w:p>
-        </w:tc>
-        <w:tc>
-          <w:tcPr>
-            <w:tcW w:w="8918" w:type="dxa"/>
-            <w:gridSpan w:val="3"/>
-          </w:tcPr>
-          <w:p>
-            <w:pPr>
-              <w:rPr>
-                <w:lang w:val="en-US"/>
-              </w:rPr>
-            </w:pPr>
-            <w:r>
-              <w:rPr>
-                <w:lang w:val="en-US"/>
-              </w:rPr>
-              <w:t>Plot comparing the analytical CDF, with the one from generated samples</w:t>
-            </w:r>
-            <w:r>
-              <w:rPr>
-                <w:lang w:val="en-US"/>
-              </w:rPr>
-              <w:t>:</w:t>
+            <w:r>
+              <w:rPr>
+                <w:lang w:val="en-US"/>
+              </w:rPr>
+              <w:t>76344801</w:t>
             </w:r>
           </w:p>
         </w:tc>
@@ -787,7 +358,7 @@
                 <w:sz w:val="32"/>
                 <w:lang w:val="en-US"/>
               </w:rPr>
-              <w:t>Distribution 2</w:t>
+              <w:t>Distribution 1</w:t>
             </w:r>
           </w:p>
         </w:tc>
@@ -845,6 +416,12 @@
               </w:rPr>
               <w:t xml:space="preserve"> = </w:t>
             </w:r>
+            <w:r>
+              <w:rPr>
+                <w:lang w:val="en-US"/>
+              </w:rPr>
+              <w:t>13.0430</w:t>
+            </w:r>
           </w:p>
         </w:tc>
       </w:tr>
@@ -891,6 +468,12 @@
               </w:rPr>
               <w:t xml:space="preserve"> =</w:t>
             </w:r>
+            <w:r>
+              <w:rPr>
+                <w:lang w:val="en-US"/>
+              </w:rPr>
+              <w:t xml:space="preserve"> 12.3785</w:t>
+            </w:r>
           </w:p>
         </w:tc>
         <w:tc>
@@ -922,6 +505,18 @@
               </w:rPr>
               <w:t xml:space="preserve"> =</w:t>
             </w:r>
+            <w:r>
+              <w:rPr>
+                <w:lang w:val="en-US"/>
+              </w:rPr>
+              <w:t xml:space="preserve"> 7.131</w:t>
+            </w:r>
+            <w:r>
+              <w:rPr>
+                <w:lang w:val="en-US"/>
+              </w:rPr>
+              <w:t>8</w:t>
+            </w:r>
           </w:p>
         </w:tc>
         <w:tc>
@@ -952,6 +547,18 @@
                 <w:lang w:val="en-US"/>
               </w:rPr>
               <w:t xml:space="preserve"> =</w:t>
+            </w:r>
+            <w:r>
+              <w:rPr>
+                <w:lang w:val="en-US"/>
+              </w:rPr>
+              <w:t xml:space="preserve"> 13.040</w:t>
+            </w:r>
+            <w:r>
+              <w:rPr>
+                <w:lang w:val="en-US"/>
+              </w:rPr>
+              <w:t>6</w:t>
             </w:r>
           </w:p>
         </w:tc>
@@ -999,6 +606,12 @@
               </w:rPr>
               <w:t xml:space="preserve"> =</w:t>
             </w:r>
+            <w:r>
+              <w:rPr>
+                <w:lang w:val="en-US"/>
+              </w:rPr>
+              <w:t xml:space="preserve"> 11.4217</w:t>
+            </w:r>
           </w:p>
         </w:tc>
         <w:tc>
@@ -1030,6 +643,12 @@
               </w:rPr>
               <w:t xml:space="preserve"> =</w:t>
             </w:r>
+            <w:r>
+              <w:rPr>
+                <w:lang w:val="en-US"/>
+              </w:rPr>
+              <w:t xml:space="preserve"> 10.4814</w:t>
+            </w:r>
           </w:p>
         </w:tc>
         <w:tc>
@@ -1060,6 +679,12 @@
                 <w:lang w:val="en-US"/>
               </w:rPr>
               <w:t xml:space="preserve"> =</w:t>
+            </w:r>
+            <w:r>
+              <w:rPr>
+                <w:lang w:val="en-US"/>
+              </w:rPr>
+              <w:t xml:space="preserve"> 13.7066</w:t>
             </w:r>
           </w:p>
         </w:tc>
@@ -1107,6 +732,18 @@
               </w:rPr>
               <w:t xml:space="preserve"> =</w:t>
             </w:r>
+            <w:r>
+              <w:rPr>
+                <w:lang w:val="en-US"/>
+              </w:rPr>
+              <w:t xml:space="preserve"> 6.402</w:t>
+            </w:r>
+            <w:r>
+              <w:rPr>
+                <w:lang w:val="en-US"/>
+              </w:rPr>
+              <w:t>8</w:t>
+            </w:r>
           </w:p>
         </w:tc>
         <w:tc>
@@ -1138,6 +775,18 @@
               </w:rPr>
               <w:t xml:space="preserve"> =</w:t>
             </w:r>
+            <w:r>
+              <w:rPr>
+                <w:lang w:val="en-US"/>
+              </w:rPr>
+              <w:t xml:space="preserve"> 12.513</w:t>
+            </w:r>
+            <w:r>
+              <w:rPr>
+                <w:lang w:val="en-US"/>
+              </w:rPr>
+              <w:t>2</w:t>
+            </w:r>
           </w:p>
         </w:tc>
         <w:tc>
@@ -1175,6 +824,18 @@
                 <w:lang w:val="en-US"/>
               </w:rPr>
               <w:t xml:space="preserve"> =</w:t>
+            </w:r>
+            <w:r>
+              <w:rPr>
+                <w:lang w:val="en-US"/>
+              </w:rPr>
+              <w:t xml:space="preserve"> 10.349</w:t>
+            </w:r>
+            <w:r>
+              <w:rPr>
+                <w:lang w:val="en-US"/>
+              </w:rPr>
+              <w:t>3</w:t>
             </w:r>
           </w:p>
         </w:tc>
@@ -1211,497 +872,76 @@
               <w:rPr>
                 <w:lang w:val="en-US"/>
               </w:rPr>
-              <w:t>Plot comparing the analytical CDF, with the one from generated samples:</w:t>
-            </w:r>
-          </w:p>
-        </w:tc>
-      </w:tr>
-    </w:tbl>
-    <w:p>
-      <w:pPr>
-        <w:rPr>
-          <w:lang w:val="en-US"/>
-        </w:rPr>
-      </w:pPr>
-    </w:p>
-    <w:p>
-      <w:pPr>
-        <w:rPr>
-          <w:lang w:val="en-US"/>
-        </w:rPr>
-      </w:pPr>
-      <w:r>
-        <w:rPr>
-          <w:lang w:val="en-US"/>
-        </w:rPr>
-        <w:br w:type="page"/>
-      </w:r>
-    </w:p>
-    <w:tbl>
-      <w:tblPr>
-        <w:tblStyle w:val="Grigliatabella"/>
-        <w:tblpPr w:leftFromText="180" w:rightFromText="180" w:vertAnchor="text" w:tblpY="1"/>
-        <w:tblOverlap w:val="never"/>
-        <w:tblW w:w="0" w:type="auto"/>
-        <w:tblLook w:val="04A0" w:firstRow="1" w:lastRow="0" w:firstColumn="1" w:lastColumn="0" w:noHBand="0" w:noVBand="1"/>
-      </w:tblPr>
-      <w:tblGrid>
-        <w:gridCol w:w="704"/>
-        <w:gridCol w:w="3047"/>
-        <w:gridCol w:w="3048"/>
-        <w:gridCol w:w="2823"/>
-      </w:tblGrid>
-      <w:tr>
-        <w:tc>
-          <w:tcPr>
-            <w:tcW w:w="704" w:type="dxa"/>
-            <w:vMerge w:val="restart"/>
-            <w:tcBorders>
-              <w:top w:val="thinThickMediumGap" w:sz="24" w:space="0" w:color="auto"/>
-            </w:tcBorders>
-            <w:textDirection w:val="btLr"/>
-          </w:tcPr>
-          <w:p>
-            <w:pPr>
-              <w:ind w:left="113" w:right="113"/>
+              <w:t>Plot comparing the analytical CDF, with the one from generated samples</w:t>
+            </w:r>
+            <w:r>
+              <w:rPr>
+                <w:lang w:val="en-US"/>
+              </w:rPr>
+              <w:t>:</w:t>
+            </w:r>
+          </w:p>
+          <w:p>
+            <w:pPr>
               <w:jc w:val="center"/>
               <w:rPr>
-                <w:rFonts w:ascii="Courier" w:hAnsi="Courier"/>
-                <w:lang w:val="en-US"/>
-              </w:rPr>
-            </w:pPr>
-            <w:r>
-              <w:rPr>
-                <w:rFonts w:ascii="Courier" w:hAnsi="Courier"/>
-                <w:sz w:val="32"/>
-                <w:lang w:val="en-US"/>
-              </w:rPr>
-              <w:lastRenderedPageBreak/>
-              <w:t>Distribution 3</w:t>
-            </w:r>
-          </w:p>
-        </w:tc>
-        <w:tc>
-          <w:tcPr>
-            <w:tcW w:w="6095" w:type="dxa"/>
-            <w:gridSpan w:val="2"/>
-            <w:tcBorders>
-              <w:top w:val="thinThickMediumGap" w:sz="24" w:space="0" w:color="auto"/>
-            </w:tcBorders>
-          </w:tcPr>
-          <w:p>
-            <w:pPr>
-              <w:rPr>
-                <w:lang w:val="en-US"/>
-              </w:rPr>
-            </w:pPr>
-            <w:r>
-              <w:rPr>
-                <w:lang w:val="en-US"/>
-              </w:rPr>
-              <w:t>First 10 samples generated</w:t>
-            </w:r>
-          </w:p>
-        </w:tc>
-        <w:tc>
-          <w:tcPr>
-            <w:tcW w:w="2823" w:type="dxa"/>
-            <w:tcBorders>
-              <w:top w:val="thinThickMediumGap" w:sz="24" w:space="0" w:color="auto"/>
-            </w:tcBorders>
-          </w:tcPr>
-          <w:p>
-            <w:pPr>
-              <w:rPr>
-                <w:lang w:val="en-US"/>
-              </w:rPr>
-            </w:pPr>
-            <w:r>
-              <w:rPr>
-                <w:lang w:val="en-US"/>
-              </w:rPr>
-              <w:t>x</w:t>
-            </w:r>
-            <w:r>
-              <w:rPr>
-                <w:vertAlign w:val="subscript"/>
-                <w:lang w:val="en-US"/>
-              </w:rPr>
-              <w:t>1</w:t>
-            </w:r>
-            <w:r>
-              <w:rPr>
-                <w:lang w:val="en-US"/>
-              </w:rPr>
-              <w:t xml:space="preserve"> = </w:t>
-            </w:r>
-          </w:p>
-        </w:tc>
-      </w:tr>
-      <w:tr>
-        <w:tc>
-          <w:tcPr>
-            <w:tcW w:w="704" w:type="dxa"/>
-            <w:vMerge/>
-          </w:tcPr>
-          <w:p>
-            <w:pPr>
-              <w:rPr>
-                <w:lang w:val="en-US"/>
-              </w:rPr>
-            </w:pPr>
-          </w:p>
-        </w:tc>
-        <w:tc>
-          <w:tcPr>
-            <w:tcW w:w="3047" w:type="dxa"/>
-          </w:tcPr>
-          <w:p>
-            <w:pPr>
-              <w:rPr>
-                <w:lang w:val="en-US"/>
-              </w:rPr>
-            </w:pPr>
-            <w:r>
-              <w:rPr>
-                <w:lang w:val="en-US"/>
-              </w:rPr>
-              <w:t>x</w:t>
-            </w:r>
-            <w:r>
-              <w:rPr>
-                <w:vertAlign w:val="subscript"/>
-                <w:lang w:val="en-US"/>
-              </w:rPr>
-              <w:t>2</w:t>
-            </w:r>
-            <w:r>
-              <w:rPr>
-                <w:lang w:val="en-US"/>
-              </w:rPr>
-              <w:t xml:space="preserve"> =</w:t>
-            </w:r>
-          </w:p>
-        </w:tc>
-        <w:tc>
-          <w:tcPr>
-            <w:tcW w:w="3048" w:type="dxa"/>
-          </w:tcPr>
-          <w:p>
-            <w:pPr>
-              <w:rPr>
-                <w:lang w:val="en-US"/>
-              </w:rPr>
-            </w:pPr>
-            <w:r>
-              <w:rPr>
-                <w:lang w:val="en-US"/>
-              </w:rPr>
-              <w:t>x</w:t>
-            </w:r>
-            <w:r>
-              <w:rPr>
-                <w:vertAlign w:val="subscript"/>
-                <w:lang w:val="en-US"/>
-              </w:rPr>
-              <w:t>3</w:t>
-            </w:r>
-            <w:r>
-              <w:rPr>
-                <w:lang w:val="en-US"/>
-              </w:rPr>
-              <w:t xml:space="preserve"> =</w:t>
-            </w:r>
-          </w:p>
-        </w:tc>
-        <w:tc>
-          <w:tcPr>
-            <w:tcW w:w="2823" w:type="dxa"/>
-          </w:tcPr>
-          <w:p>
-            <w:pPr>
-              <w:rPr>
-                <w:lang w:val="en-US"/>
-              </w:rPr>
-            </w:pPr>
-            <w:r>
-              <w:rPr>
-                <w:lang w:val="en-US"/>
-              </w:rPr>
-              <w:t>x</w:t>
-            </w:r>
-            <w:r>
-              <w:rPr>
-                <w:vertAlign w:val="subscript"/>
-                <w:lang w:val="en-US"/>
-              </w:rPr>
-              <w:t>4</w:t>
-            </w:r>
-            <w:r>
-              <w:rPr>
-                <w:lang w:val="en-US"/>
-              </w:rPr>
-              <w:t xml:space="preserve"> =</w:t>
-            </w:r>
-          </w:p>
-        </w:tc>
-      </w:tr>
-      <w:tr>
-        <w:tc>
-          <w:tcPr>
-            <w:tcW w:w="704" w:type="dxa"/>
-            <w:vMerge/>
-          </w:tcPr>
-          <w:p>
-            <w:pPr>
-              <w:rPr>
-                <w:lang w:val="en-US"/>
-              </w:rPr>
-            </w:pPr>
-          </w:p>
-        </w:tc>
-        <w:tc>
-          <w:tcPr>
-            <w:tcW w:w="3047" w:type="dxa"/>
-          </w:tcPr>
-          <w:p>
-            <w:pPr>
-              <w:rPr>
-                <w:lang w:val="en-US"/>
-              </w:rPr>
-            </w:pPr>
-            <w:r>
-              <w:rPr>
-                <w:lang w:val="en-US"/>
-              </w:rPr>
-              <w:t>x</w:t>
-            </w:r>
-            <w:r>
-              <w:rPr>
-                <w:vertAlign w:val="subscript"/>
-                <w:lang w:val="en-US"/>
-              </w:rPr>
-              <w:t>5</w:t>
-            </w:r>
-            <w:r>
-              <w:rPr>
-                <w:lang w:val="en-US"/>
-              </w:rPr>
-              <w:t xml:space="preserve"> =</w:t>
-            </w:r>
-          </w:p>
-        </w:tc>
-        <w:tc>
-          <w:tcPr>
-            <w:tcW w:w="3048" w:type="dxa"/>
-          </w:tcPr>
-          <w:p>
-            <w:pPr>
-              <w:rPr>
-                <w:lang w:val="en-US"/>
-              </w:rPr>
-            </w:pPr>
-            <w:r>
-              <w:rPr>
-                <w:lang w:val="en-US"/>
-              </w:rPr>
-              <w:t>x</w:t>
-            </w:r>
-            <w:r>
-              <w:rPr>
-                <w:vertAlign w:val="subscript"/>
-                <w:lang w:val="en-US"/>
-              </w:rPr>
-              <w:t>6</w:t>
-            </w:r>
-            <w:r>
-              <w:rPr>
-                <w:lang w:val="en-US"/>
-              </w:rPr>
-              <w:t xml:space="preserve"> =</w:t>
-            </w:r>
-          </w:p>
-        </w:tc>
-        <w:tc>
-          <w:tcPr>
-            <w:tcW w:w="2823" w:type="dxa"/>
-          </w:tcPr>
-          <w:p>
-            <w:pPr>
-              <w:rPr>
-                <w:lang w:val="en-US"/>
-              </w:rPr>
-            </w:pPr>
-            <w:r>
-              <w:rPr>
-                <w:lang w:val="en-US"/>
-              </w:rPr>
-              <w:t>x</w:t>
-            </w:r>
-            <w:r>
-              <w:rPr>
-                <w:vertAlign w:val="subscript"/>
-                <w:lang w:val="en-US"/>
-              </w:rPr>
-              <w:t>7</w:t>
-            </w:r>
-            <w:r>
-              <w:rPr>
-                <w:lang w:val="en-US"/>
-              </w:rPr>
-              <w:t xml:space="preserve"> =</w:t>
-            </w:r>
-          </w:p>
-        </w:tc>
-      </w:tr>
-      <w:tr>
-        <w:tc>
-          <w:tcPr>
-            <w:tcW w:w="704" w:type="dxa"/>
-            <w:vMerge/>
-          </w:tcPr>
-          <w:p>
-            <w:pPr>
-              <w:rPr>
-                <w:lang w:val="en-US"/>
-              </w:rPr>
-            </w:pPr>
-          </w:p>
-        </w:tc>
-        <w:tc>
-          <w:tcPr>
-            <w:tcW w:w="3047" w:type="dxa"/>
-          </w:tcPr>
-          <w:p>
-            <w:pPr>
-              <w:rPr>
-                <w:lang w:val="en-US"/>
-              </w:rPr>
-            </w:pPr>
-            <w:r>
-              <w:rPr>
-                <w:lang w:val="en-US"/>
-              </w:rPr>
-              <w:t>x</w:t>
-            </w:r>
-            <w:r>
-              <w:rPr>
-                <w:vertAlign w:val="subscript"/>
-                <w:lang w:val="en-US"/>
-              </w:rPr>
-              <w:t>8</w:t>
-            </w:r>
-            <w:r>
-              <w:rPr>
-                <w:lang w:val="en-US"/>
-              </w:rPr>
-              <w:t xml:space="preserve"> =</w:t>
-            </w:r>
-          </w:p>
-        </w:tc>
-        <w:tc>
-          <w:tcPr>
-            <w:tcW w:w="3048" w:type="dxa"/>
-          </w:tcPr>
-          <w:p>
-            <w:pPr>
-              <w:rPr>
-                <w:lang w:val="en-US"/>
-              </w:rPr>
-            </w:pPr>
-            <w:r>
-              <w:rPr>
-                <w:lang w:val="en-US"/>
-              </w:rPr>
-              <w:t>x</w:t>
-            </w:r>
-            <w:r>
-              <w:rPr>
-                <w:vertAlign w:val="subscript"/>
-                <w:lang w:val="en-US"/>
-              </w:rPr>
-              <w:t>9</w:t>
-            </w:r>
-            <w:r>
-              <w:rPr>
-                <w:lang w:val="en-US"/>
-              </w:rPr>
-              <w:t xml:space="preserve"> =</w:t>
-            </w:r>
-          </w:p>
-        </w:tc>
-        <w:tc>
-          <w:tcPr>
-            <w:tcW w:w="2823" w:type="dxa"/>
-          </w:tcPr>
-          <w:p>
-            <w:pPr>
-              <w:rPr>
-                <w:lang w:val="en-US"/>
-              </w:rPr>
-            </w:pPr>
-            <w:r>
-              <w:rPr>
-                <w:lang w:val="en-US"/>
-              </w:rPr>
-              <w:t>x</w:t>
-            </w:r>
-            <w:r>
-              <w:rPr>
-                <w:vertAlign w:val="subscript"/>
-                <w:lang w:val="en-US"/>
-              </w:rPr>
-              <w:t>1</w:t>
-            </w:r>
-            <w:r>
-              <w:rPr>
-                <w:vertAlign w:val="subscript"/>
-                <w:lang w:val="en-US"/>
-              </w:rPr>
-              <w:t>0</w:t>
-            </w:r>
-            <w:r>
-              <w:rPr>
-                <w:lang w:val="en-US"/>
-              </w:rPr>
-              <w:t xml:space="preserve"> =</w:t>
-            </w:r>
-          </w:p>
-        </w:tc>
-      </w:tr>
-      <w:tr>
-        <w:trPr>
-          <w:trHeight w:val="3361"/>
-        </w:trPr>
-        <w:tc>
-          <w:tcPr>
-            <w:tcW w:w="704" w:type="dxa"/>
-            <w:vMerge/>
-          </w:tcPr>
-          <w:p>
-            <w:pPr>
-              <w:rPr>
-                <w:lang w:val="en-US"/>
-              </w:rPr>
-            </w:pPr>
-          </w:p>
-        </w:tc>
-        <w:tc>
-          <w:tcPr>
-            <w:tcW w:w="8918" w:type="dxa"/>
-            <w:gridSpan w:val="3"/>
-          </w:tcPr>
-          <w:p>
-            <w:pPr>
-              <w:rPr>
-                <w:lang w:val="en-US"/>
-              </w:rPr>
-            </w:pPr>
-            <w:r>
-              <w:rPr>
-                <w:lang w:val="en-US"/>
-              </w:rPr>
-              <w:t>Plot comparing the analytical CDF, with the one from generated samples:</w:t>
+                <w:lang w:val="en-US"/>
+              </w:rPr>
+            </w:pPr>
+            <w:r>
+              <w:rPr>
+                <w:b/>
+                <w:noProof/>
+                <w:lang w:val="en-US"/>
+              </w:rPr>
+              <w:drawing>
+                <wp:inline distT="0" distB="0" distL="0" distR="0" wp14:anchorId="3C22499E" wp14:editId="09BE7C08">
+                  <wp:extent cx="4876800" cy="3657600"/>
+                  <wp:effectExtent l="0" t="0" r="0" b="0"/>
+                  <wp:docPr id="2" name="Immagine 2"/>
+                  <wp:cNvGraphicFramePr>
+                    <a:graphicFrameLocks xmlns:a="http://schemas.openxmlformats.org/drawingml/2006/main" noChangeAspect="1"/>
+                  </wp:cNvGraphicFramePr>
+                  <a:graphic xmlns:a="http://schemas.openxmlformats.org/drawingml/2006/main">
+                    <a:graphicData uri="http://schemas.openxmlformats.org/drawingml/2006/picture">
+                      <pic:pic xmlns:pic="http://schemas.openxmlformats.org/drawingml/2006/picture">
+                        <pic:nvPicPr>
+                          <pic:cNvPr id="0" name="Picture 2"/>
+                          <pic:cNvPicPr>
+                            <a:picLocks noChangeAspect="1" noChangeArrowheads="1"/>
+                          </pic:cNvPicPr>
+                        </pic:nvPicPr>
+                        <pic:blipFill>
+                          <a:blip r:embed="rId7">
+                            <a:extLst>
+                              <a:ext uri="{28A0092B-C50C-407E-A947-70E740481C1C}">
+                                <a14:useLocalDpi xmlns:a14="http://schemas.microsoft.com/office/drawing/2010/main" val="0"/>
+                              </a:ext>
+                            </a:extLst>
+                          </a:blip>
+                          <a:srcRect/>
+                          <a:stretch>
+                            <a:fillRect/>
+                          </a:stretch>
+                        </pic:blipFill>
+                        <pic:spPr bwMode="auto">
+                          <a:xfrm>
+                            <a:off x="0" y="0"/>
+                            <a:ext cx="4878100" cy="3658575"/>
+                          </a:xfrm>
+                          <a:prstGeom prst="rect">
+                            <a:avLst/>
+                          </a:prstGeom>
+                          <a:noFill/>
+                          <a:ln>
+                            <a:noFill/>
+                          </a:ln>
+                        </pic:spPr>
+                      </pic:pic>
+                    </a:graphicData>
+                  </a:graphic>
+                </wp:inline>
+              </w:drawing>
             </w:r>
           </w:p>
         </w:tc>
@@ -1753,7 +993,7 @@
                 <w:sz w:val="32"/>
                 <w:lang w:val="en-US"/>
               </w:rPr>
-              <w:t>Distribution 4</w:t>
+              <w:t>Distribution 2</w:t>
             </w:r>
           </w:p>
         </w:tc>
@@ -1811,6 +1051,12 @@
               </w:rPr>
               <w:t xml:space="preserve"> = </w:t>
             </w:r>
+            <w:r>
+              <w:rPr>
+                <w:lang w:val="en-US"/>
+              </w:rPr>
+              <w:t>5</w:t>
+            </w:r>
           </w:p>
         </w:tc>
       </w:tr>
@@ -1857,6 +1103,12 @@
               </w:rPr>
               <w:t xml:space="preserve"> =</w:t>
             </w:r>
+            <w:r>
+              <w:rPr>
+                <w:lang w:val="en-US"/>
+              </w:rPr>
+              <w:t xml:space="preserve"> 10</w:t>
+            </w:r>
           </w:p>
         </w:tc>
         <w:tc>
@@ -1888,6 +1140,12 @@
               </w:rPr>
               <w:t xml:space="preserve"> =</w:t>
             </w:r>
+            <w:r>
+              <w:rPr>
+                <w:lang w:val="en-US"/>
+              </w:rPr>
+              <w:t xml:space="preserve"> 10</w:t>
+            </w:r>
           </w:p>
         </w:tc>
         <w:tc>
@@ -1918,6 +1176,12 @@
                 <w:lang w:val="en-US"/>
               </w:rPr>
               <w:t xml:space="preserve"> =</w:t>
+            </w:r>
+            <w:r>
+              <w:rPr>
+                <w:lang w:val="en-US"/>
+              </w:rPr>
+              <w:t xml:space="preserve"> 5</w:t>
             </w:r>
           </w:p>
         </w:tc>
@@ -1965,6 +1229,12 @@
               </w:rPr>
               <w:t xml:space="preserve"> =</w:t>
             </w:r>
+            <w:r>
+              <w:rPr>
+                <w:lang w:val="en-US"/>
+              </w:rPr>
+              <w:t xml:space="preserve"> 10 </w:t>
+            </w:r>
           </w:p>
         </w:tc>
         <w:tc>
@@ -1996,6 +1266,12 @@
               </w:rPr>
               <w:t xml:space="preserve"> =</w:t>
             </w:r>
+            <w:r>
+              <w:rPr>
+                <w:lang w:val="en-US"/>
+              </w:rPr>
+              <w:t xml:space="preserve"> 10</w:t>
+            </w:r>
           </w:p>
         </w:tc>
         <w:tc>
@@ -2026,6 +1302,12 @@
                 <w:lang w:val="en-US"/>
               </w:rPr>
               <w:t xml:space="preserve"> =</w:t>
+            </w:r>
+            <w:r>
+              <w:rPr>
+                <w:lang w:val="en-US"/>
+              </w:rPr>
+              <w:t xml:space="preserve"> 5</w:t>
             </w:r>
           </w:p>
         </w:tc>
@@ -2073,6 +1355,12 @@
               </w:rPr>
               <w:t xml:space="preserve"> =</w:t>
             </w:r>
+            <w:r>
+              <w:rPr>
+                <w:lang w:val="en-US"/>
+              </w:rPr>
+              <w:t xml:space="preserve"> 10</w:t>
+            </w:r>
           </w:p>
         </w:tc>
         <w:tc>
@@ -2104,6 +1392,12 @@
               </w:rPr>
               <w:t xml:space="preserve"> =</w:t>
             </w:r>
+            <w:r>
+              <w:rPr>
+                <w:lang w:val="en-US"/>
+              </w:rPr>
+              <w:t xml:space="preserve"> 15</w:t>
+            </w:r>
           </w:p>
         </w:tc>
         <w:tc>
@@ -2141,6 +1435,12 @@
                 <w:lang w:val="en-US"/>
               </w:rPr>
               <w:t xml:space="preserve"> =</w:t>
+            </w:r>
+            <w:r>
+              <w:rPr>
+                <w:lang w:val="en-US"/>
+              </w:rPr>
+              <w:t xml:space="preserve"> 15</w:t>
             </w:r>
           </w:p>
         </w:tc>
@@ -2180,494 +1480,67 @@
               <w:t>Plot comparing the analytical CDF, with the one from generated samples:</w:t>
             </w:r>
           </w:p>
-        </w:tc>
-      </w:tr>
-    </w:tbl>
-    <w:p>
-      <w:pPr>
-        <w:rPr>
-          <w:lang w:val="en-US"/>
-        </w:rPr>
-      </w:pPr>
-    </w:p>
-    <w:p>
-      <w:pPr>
-        <w:rPr>
-          <w:lang w:val="en-US"/>
-        </w:rPr>
-      </w:pPr>
-      <w:r>
-        <w:rPr>
-          <w:lang w:val="en-US"/>
-        </w:rPr>
-        <w:br w:type="page"/>
-      </w:r>
-    </w:p>
-    <w:tbl>
-      <w:tblPr>
-        <w:tblStyle w:val="Grigliatabella"/>
-        <w:tblpPr w:leftFromText="180" w:rightFromText="180" w:vertAnchor="text" w:tblpY="1"/>
-        <w:tblOverlap w:val="never"/>
-        <w:tblW w:w="0" w:type="auto"/>
-        <w:tblLook w:val="04A0" w:firstRow="1" w:lastRow="0" w:firstColumn="1" w:lastColumn="0" w:noHBand="0" w:noVBand="1"/>
-      </w:tblPr>
-      <w:tblGrid>
-        <w:gridCol w:w="704"/>
-        <w:gridCol w:w="3047"/>
-        <w:gridCol w:w="3048"/>
-        <w:gridCol w:w="2823"/>
-      </w:tblGrid>
-      <w:tr>
-        <w:tc>
-          <w:tcPr>
-            <w:tcW w:w="704" w:type="dxa"/>
-            <w:vMerge w:val="restart"/>
-            <w:tcBorders>
-              <w:top w:val="thinThickMediumGap" w:sz="24" w:space="0" w:color="auto"/>
-            </w:tcBorders>
-            <w:textDirection w:val="btLr"/>
-          </w:tcPr>
-          <w:p>
-            <w:pPr>
-              <w:ind w:left="113" w:right="113"/>
+          <w:p>
+            <w:pPr>
               <w:jc w:val="center"/>
               <w:rPr>
-                <w:rFonts w:ascii="Courier" w:hAnsi="Courier"/>
-                <w:lang w:val="en-US"/>
-              </w:rPr>
-            </w:pPr>
-            <w:r>
-              <w:rPr>
-                <w:rFonts w:ascii="Courier" w:hAnsi="Courier"/>
-                <w:sz w:val="32"/>
-                <w:lang w:val="en-US"/>
-              </w:rPr>
-              <w:lastRenderedPageBreak/>
-              <w:t>Distribution 5</w:t>
-            </w:r>
-          </w:p>
-        </w:tc>
-        <w:tc>
-          <w:tcPr>
-            <w:tcW w:w="6095" w:type="dxa"/>
-            <w:gridSpan w:val="2"/>
-            <w:tcBorders>
-              <w:top w:val="thinThickMediumGap" w:sz="24" w:space="0" w:color="auto"/>
-            </w:tcBorders>
-          </w:tcPr>
-          <w:p>
-            <w:pPr>
-              <w:rPr>
-                <w:lang w:val="en-US"/>
-              </w:rPr>
-            </w:pPr>
-            <w:r>
-              <w:rPr>
-                <w:lang w:val="en-US"/>
-              </w:rPr>
-              <w:t>First 10 samples generated</w:t>
-            </w:r>
-          </w:p>
-        </w:tc>
-        <w:tc>
-          <w:tcPr>
-            <w:tcW w:w="2823" w:type="dxa"/>
-            <w:tcBorders>
-              <w:top w:val="thinThickMediumGap" w:sz="24" w:space="0" w:color="auto"/>
-            </w:tcBorders>
-          </w:tcPr>
-          <w:p>
-            <w:pPr>
-              <w:rPr>
-                <w:lang w:val="en-US"/>
-              </w:rPr>
-            </w:pPr>
-            <w:r>
-              <w:rPr>
-                <w:lang w:val="en-US"/>
-              </w:rPr>
-              <w:t>x</w:t>
-            </w:r>
-            <w:r>
-              <w:rPr>
-                <w:vertAlign w:val="subscript"/>
-                <w:lang w:val="en-US"/>
-              </w:rPr>
-              <w:t>1</w:t>
-            </w:r>
-            <w:r>
-              <w:rPr>
-                <w:lang w:val="en-US"/>
-              </w:rPr>
-              <w:t xml:space="preserve"> = </w:t>
-            </w:r>
-          </w:p>
-        </w:tc>
-      </w:tr>
-      <w:tr>
-        <w:tc>
-          <w:tcPr>
-            <w:tcW w:w="704" w:type="dxa"/>
-            <w:vMerge/>
-          </w:tcPr>
-          <w:p>
-            <w:pPr>
-              <w:rPr>
-                <w:lang w:val="en-US"/>
-              </w:rPr>
-            </w:pPr>
-          </w:p>
-        </w:tc>
-        <w:tc>
-          <w:tcPr>
-            <w:tcW w:w="3047" w:type="dxa"/>
-          </w:tcPr>
-          <w:p>
-            <w:pPr>
-              <w:rPr>
-                <w:lang w:val="en-US"/>
-              </w:rPr>
-            </w:pPr>
-            <w:r>
-              <w:rPr>
-                <w:lang w:val="en-US"/>
-              </w:rPr>
-              <w:t>x</w:t>
-            </w:r>
-            <w:r>
-              <w:rPr>
-                <w:vertAlign w:val="subscript"/>
-                <w:lang w:val="en-US"/>
-              </w:rPr>
-              <w:t>2</w:t>
-            </w:r>
-            <w:r>
-              <w:rPr>
-                <w:lang w:val="en-US"/>
-              </w:rPr>
-              <w:t xml:space="preserve"> =</w:t>
-            </w:r>
-          </w:p>
-        </w:tc>
-        <w:tc>
-          <w:tcPr>
-            <w:tcW w:w="3048" w:type="dxa"/>
-          </w:tcPr>
-          <w:p>
-            <w:pPr>
-              <w:rPr>
-                <w:lang w:val="en-US"/>
-              </w:rPr>
-            </w:pPr>
-            <w:r>
-              <w:rPr>
-                <w:lang w:val="en-US"/>
-              </w:rPr>
-              <w:t>x</w:t>
-            </w:r>
-            <w:r>
-              <w:rPr>
-                <w:vertAlign w:val="subscript"/>
-                <w:lang w:val="en-US"/>
-              </w:rPr>
-              <w:t>3</w:t>
-            </w:r>
-            <w:r>
-              <w:rPr>
-                <w:lang w:val="en-US"/>
-              </w:rPr>
-              <w:t xml:space="preserve"> =</w:t>
-            </w:r>
-          </w:p>
-        </w:tc>
-        <w:tc>
-          <w:tcPr>
-            <w:tcW w:w="2823" w:type="dxa"/>
-          </w:tcPr>
-          <w:p>
-            <w:pPr>
-              <w:rPr>
-                <w:lang w:val="en-US"/>
-              </w:rPr>
-            </w:pPr>
-            <w:r>
-              <w:rPr>
-                <w:lang w:val="en-US"/>
-              </w:rPr>
-              <w:t>x</w:t>
-            </w:r>
-            <w:r>
-              <w:rPr>
-                <w:vertAlign w:val="subscript"/>
-                <w:lang w:val="en-US"/>
-              </w:rPr>
-              <w:t>4</w:t>
-            </w:r>
-            <w:r>
-              <w:rPr>
-                <w:lang w:val="en-US"/>
-              </w:rPr>
-              <w:t xml:space="preserve"> =</w:t>
-            </w:r>
-          </w:p>
-        </w:tc>
-      </w:tr>
-      <w:tr>
-        <w:tc>
-          <w:tcPr>
-            <w:tcW w:w="704" w:type="dxa"/>
-            <w:vMerge/>
-          </w:tcPr>
-          <w:p>
-            <w:pPr>
-              <w:rPr>
-                <w:lang w:val="en-US"/>
-              </w:rPr>
-            </w:pPr>
-          </w:p>
-        </w:tc>
-        <w:tc>
-          <w:tcPr>
-            <w:tcW w:w="3047" w:type="dxa"/>
-          </w:tcPr>
-          <w:p>
-            <w:pPr>
-              <w:rPr>
-                <w:lang w:val="en-US"/>
-              </w:rPr>
-            </w:pPr>
-            <w:r>
-              <w:rPr>
-                <w:lang w:val="en-US"/>
-              </w:rPr>
-              <w:t>x</w:t>
-            </w:r>
-            <w:r>
-              <w:rPr>
-                <w:vertAlign w:val="subscript"/>
-                <w:lang w:val="en-US"/>
-              </w:rPr>
-              <w:t>5</w:t>
-            </w:r>
-            <w:r>
-              <w:rPr>
-                <w:lang w:val="en-US"/>
-              </w:rPr>
-              <w:t xml:space="preserve"> =</w:t>
-            </w:r>
-          </w:p>
-        </w:tc>
-        <w:tc>
-          <w:tcPr>
-            <w:tcW w:w="3048" w:type="dxa"/>
-          </w:tcPr>
-          <w:p>
-            <w:pPr>
-              <w:rPr>
-                <w:lang w:val="en-US"/>
-              </w:rPr>
-            </w:pPr>
-            <w:r>
-              <w:rPr>
-                <w:lang w:val="en-US"/>
-              </w:rPr>
-              <w:t>x</w:t>
-            </w:r>
-            <w:r>
-              <w:rPr>
-                <w:vertAlign w:val="subscript"/>
-                <w:lang w:val="en-US"/>
-              </w:rPr>
-              <w:t>6</w:t>
-            </w:r>
-            <w:r>
-              <w:rPr>
-                <w:lang w:val="en-US"/>
-              </w:rPr>
-              <w:t xml:space="preserve"> =</w:t>
-            </w:r>
-          </w:p>
-        </w:tc>
-        <w:tc>
-          <w:tcPr>
-            <w:tcW w:w="2823" w:type="dxa"/>
-          </w:tcPr>
-          <w:p>
-            <w:pPr>
-              <w:rPr>
-                <w:lang w:val="en-US"/>
-              </w:rPr>
-            </w:pPr>
-            <w:r>
-              <w:rPr>
-                <w:lang w:val="en-US"/>
-              </w:rPr>
-              <w:t>x</w:t>
-            </w:r>
-            <w:r>
-              <w:rPr>
-                <w:vertAlign w:val="subscript"/>
-                <w:lang w:val="en-US"/>
-              </w:rPr>
-              <w:t>7</w:t>
-            </w:r>
-            <w:r>
-              <w:rPr>
-                <w:lang w:val="en-US"/>
-              </w:rPr>
-              <w:t xml:space="preserve"> =</w:t>
-            </w:r>
-          </w:p>
-        </w:tc>
-      </w:tr>
-      <w:tr>
-        <w:tc>
-          <w:tcPr>
-            <w:tcW w:w="704" w:type="dxa"/>
-            <w:vMerge/>
-          </w:tcPr>
-          <w:p>
-            <w:pPr>
-              <w:rPr>
-                <w:lang w:val="en-US"/>
-              </w:rPr>
-            </w:pPr>
-          </w:p>
-        </w:tc>
-        <w:tc>
-          <w:tcPr>
-            <w:tcW w:w="3047" w:type="dxa"/>
-          </w:tcPr>
-          <w:p>
-            <w:pPr>
-              <w:rPr>
-                <w:lang w:val="en-US"/>
-              </w:rPr>
-            </w:pPr>
-            <w:r>
-              <w:rPr>
-                <w:lang w:val="en-US"/>
-              </w:rPr>
-              <w:t>x</w:t>
-            </w:r>
-            <w:r>
-              <w:rPr>
-                <w:vertAlign w:val="subscript"/>
-                <w:lang w:val="en-US"/>
-              </w:rPr>
-              <w:t>8</w:t>
-            </w:r>
-            <w:r>
-              <w:rPr>
-                <w:lang w:val="en-US"/>
-              </w:rPr>
-              <w:t xml:space="preserve"> =</w:t>
-            </w:r>
-          </w:p>
-        </w:tc>
-        <w:tc>
-          <w:tcPr>
-            <w:tcW w:w="3048" w:type="dxa"/>
-          </w:tcPr>
-          <w:p>
-            <w:pPr>
-              <w:rPr>
-                <w:lang w:val="en-US"/>
-              </w:rPr>
-            </w:pPr>
-            <w:r>
-              <w:rPr>
-                <w:lang w:val="en-US"/>
-              </w:rPr>
-              <w:t>x</w:t>
-            </w:r>
-            <w:r>
-              <w:rPr>
-                <w:vertAlign w:val="subscript"/>
-                <w:lang w:val="en-US"/>
-              </w:rPr>
-              <w:t>9</w:t>
-            </w:r>
-            <w:r>
-              <w:rPr>
-                <w:lang w:val="en-US"/>
-              </w:rPr>
-              <w:t xml:space="preserve"> =</w:t>
-            </w:r>
-          </w:p>
-        </w:tc>
-        <w:tc>
-          <w:tcPr>
-            <w:tcW w:w="2823" w:type="dxa"/>
-          </w:tcPr>
-          <w:p>
-            <w:pPr>
-              <w:rPr>
-                <w:lang w:val="en-US"/>
-              </w:rPr>
-            </w:pPr>
-            <w:r>
-              <w:rPr>
-                <w:lang w:val="en-US"/>
-              </w:rPr>
-              <w:t>x</w:t>
-            </w:r>
-            <w:r>
-              <w:rPr>
-                <w:vertAlign w:val="subscript"/>
-                <w:lang w:val="en-US"/>
-              </w:rPr>
-              <w:t>1</w:t>
-            </w:r>
-            <w:r>
-              <w:rPr>
-                <w:vertAlign w:val="subscript"/>
-                <w:lang w:val="en-US"/>
-              </w:rPr>
-              <w:t>0</w:t>
-            </w:r>
-            <w:r>
-              <w:rPr>
-                <w:lang w:val="en-US"/>
-              </w:rPr>
-              <w:t xml:space="preserve"> =</w:t>
-            </w:r>
-          </w:p>
-        </w:tc>
-      </w:tr>
-      <w:tr>
-        <w:trPr>
-          <w:trHeight w:val="3361"/>
-        </w:trPr>
-        <w:tc>
-          <w:tcPr>
-            <w:tcW w:w="704" w:type="dxa"/>
-            <w:vMerge/>
-          </w:tcPr>
-          <w:p>
-            <w:pPr>
-              <w:rPr>
-                <w:lang w:val="en-US"/>
-              </w:rPr>
-            </w:pPr>
-          </w:p>
-        </w:tc>
-        <w:tc>
-          <w:tcPr>
-            <w:tcW w:w="8918" w:type="dxa"/>
-            <w:gridSpan w:val="3"/>
-          </w:tcPr>
-          <w:p>
-            <w:pPr>
-              <w:rPr>
-                <w:lang w:val="en-US"/>
-              </w:rPr>
-            </w:pPr>
-            <w:r>
-              <w:rPr>
-                <w:lang w:val="en-US"/>
-              </w:rPr>
-              <w:t>Plot comparing the analytical CDF, with the one from generated samples:</w:t>
+                <w:lang w:val="en-US"/>
+              </w:rPr>
+            </w:pPr>
+            <w:r>
+              <w:rPr>
+                <w:b/>
+                <w:noProof/>
+                <w:lang w:val="en-US"/>
+              </w:rPr>
+              <w:drawing>
+                <wp:inline distT="0" distB="0" distL="0" distR="0" wp14:anchorId="0EAFA2D0" wp14:editId="501264AE">
+                  <wp:extent cx="4838700" cy="3629025"/>
+                  <wp:effectExtent l="0" t="0" r="0" b="9525"/>
+                  <wp:docPr id="3" name="Immagine 3"/>
+                  <wp:cNvGraphicFramePr>
+                    <a:graphicFrameLocks xmlns:a="http://schemas.openxmlformats.org/drawingml/2006/main" noChangeAspect="1"/>
+                  </wp:cNvGraphicFramePr>
+                  <a:graphic xmlns:a="http://schemas.openxmlformats.org/drawingml/2006/main">
+                    <a:graphicData uri="http://schemas.openxmlformats.org/drawingml/2006/picture">
+                      <pic:pic xmlns:pic="http://schemas.openxmlformats.org/drawingml/2006/picture">
+                        <pic:nvPicPr>
+                          <pic:cNvPr id="0" name="Picture 3"/>
+                          <pic:cNvPicPr>
+                            <a:picLocks noChangeAspect="1" noChangeArrowheads="1"/>
+                          </pic:cNvPicPr>
+                        </pic:nvPicPr>
+                        <pic:blipFill>
+                          <a:blip r:embed="rId8">
+                            <a:extLst>
+                              <a:ext uri="{28A0092B-C50C-407E-A947-70E740481C1C}">
+                                <a14:useLocalDpi xmlns:a14="http://schemas.microsoft.com/office/drawing/2010/main" val="0"/>
+                              </a:ext>
+                            </a:extLst>
+                          </a:blip>
+                          <a:srcRect/>
+                          <a:stretch>
+                            <a:fillRect/>
+                          </a:stretch>
+                        </pic:blipFill>
+                        <pic:spPr bwMode="auto">
+                          <a:xfrm>
+                            <a:off x="0" y="0"/>
+                            <a:ext cx="4838700" cy="3629025"/>
+                          </a:xfrm>
+                          <a:prstGeom prst="rect">
+                            <a:avLst/>
+                          </a:prstGeom>
+                          <a:noFill/>
+                          <a:ln>
+                            <a:noFill/>
+                          </a:ln>
+                        </pic:spPr>
+                      </pic:pic>
+                    </a:graphicData>
+                  </a:graphic>
+                </wp:inline>
+              </w:drawing>
             </w:r>
           </w:p>
         </w:tc>
@@ -2719,7 +1592,7 @@
                 <w:sz w:val="32"/>
                 <w:lang w:val="en-US"/>
               </w:rPr>
-              <w:t>Distribution 6</w:t>
+              <w:t>Distribution 3</w:t>
             </w:r>
           </w:p>
         </w:tc>
@@ -2777,6 +1650,12 @@
               </w:rPr>
               <w:t xml:space="preserve"> = </w:t>
             </w:r>
+            <w:r>
+              <w:rPr>
+                <w:lang w:val="en-US"/>
+              </w:rPr>
+              <w:t>2.1778</w:t>
+            </w:r>
           </w:p>
         </w:tc>
       </w:tr>
@@ -2823,6 +1702,12 @@
               </w:rPr>
               <w:t xml:space="preserve"> =</w:t>
             </w:r>
+            <w:r>
+              <w:rPr>
+                <w:lang w:val="en-US"/>
+              </w:rPr>
+              <w:t xml:space="preserve"> 3.0401</w:t>
+            </w:r>
           </w:p>
         </w:tc>
         <w:tc>
@@ -2854,6 +1739,12 @@
               </w:rPr>
               <w:t xml:space="preserve"> =</w:t>
             </w:r>
+            <w:r>
+              <w:rPr>
+                <w:lang w:val="en-US"/>
+              </w:rPr>
+              <w:t xml:space="preserve"> 15.4564</w:t>
+            </w:r>
           </w:p>
         </w:tc>
         <w:tc>
@@ -2884,6 +1775,12 @@
                 <w:lang w:val="en-US"/>
               </w:rPr>
               <w:t xml:space="preserve"> =</w:t>
+            </w:r>
+            <w:r>
+              <w:rPr>
+                <w:lang w:val="en-US"/>
+              </w:rPr>
+              <w:t xml:space="preserve"> 2.1809</w:t>
             </w:r>
           </w:p>
         </w:tc>
@@ -2931,6 +1828,12 @@
               </w:rPr>
               <w:t xml:space="preserve"> =</w:t>
             </w:r>
+            <w:r>
+              <w:rPr>
+                <w:lang w:val="en-US"/>
+              </w:rPr>
+              <w:t xml:space="preserve"> 4.4290</w:t>
+            </w:r>
           </w:p>
         </w:tc>
         <w:tc>
@@ -2962,6 +1865,12 @@
               </w:rPr>
               <w:t xml:space="preserve"> =</w:t>
             </w:r>
+            <w:r>
+              <w:rPr>
+                <w:lang w:val="en-US"/>
+              </w:rPr>
+              <w:t xml:space="preserve"> 6.0122</w:t>
+            </w:r>
           </w:p>
         </w:tc>
         <w:tc>
@@ -2992,6 +1901,12 @@
                 <w:lang w:val="en-US"/>
               </w:rPr>
               <w:t xml:space="preserve"> =</w:t>
+            </w:r>
+            <w:r>
+              <w:rPr>
+                <w:lang w:val="en-US"/>
+              </w:rPr>
+              <w:t xml:space="preserve"> 1.3850</w:t>
             </w:r>
           </w:p>
         </w:tc>
@@ -3039,6 +1954,12 @@
               </w:rPr>
               <w:t xml:space="preserve"> =</w:t>
             </w:r>
+            <w:r>
+              <w:rPr>
+                <w:lang w:val="en-US"/>
+              </w:rPr>
+              <w:t xml:space="preserve"> 19.6414</w:t>
+            </w:r>
           </w:p>
         </w:tc>
         <w:tc>
@@ -3070,6 +1991,12 @@
               </w:rPr>
               <w:t xml:space="preserve"> =</w:t>
             </w:r>
+            <w:r>
+              <w:rPr>
+                <w:lang w:val="en-US"/>
+              </w:rPr>
+              <w:t xml:space="preserve"> 2.8593</w:t>
+            </w:r>
           </w:p>
         </w:tc>
         <w:tc>
@@ -3107,6 +2034,12 @@
                 <w:lang w:val="en-US"/>
               </w:rPr>
               <w:t xml:space="preserve"> =</w:t>
+            </w:r>
+            <w:r>
+              <w:rPr>
+                <w:lang w:val="en-US"/>
+              </w:rPr>
+              <w:t xml:space="preserve"> 6.2562</w:t>
             </w:r>
           </w:p>
         </w:tc>
@@ -3144,6 +2077,69 @@
                 <w:lang w:val="en-US"/>
               </w:rPr>
               <w:t>Plot comparing the analytical CDF, with the one from generated samples:</w:t>
+            </w:r>
+          </w:p>
+          <w:p>
+            <w:pPr>
+              <w:jc w:val="center"/>
+              <w:rPr>
+                <w:lang w:val="en-US"/>
+              </w:rPr>
+            </w:pPr>
+            <w:r>
+              <w:rPr>
+                <w:b/>
+                <w:noProof/>
+                <w:lang w:val="en-US"/>
+              </w:rPr>
+              <w:drawing>
+                <wp:inline distT="0" distB="0" distL="0" distR="0" wp14:anchorId="71EEB659" wp14:editId="0D679484">
+                  <wp:extent cx="4584700" cy="3438525"/>
+                  <wp:effectExtent l="0" t="0" r="6350" b="9525"/>
+                  <wp:docPr id="6" name="Immagine 6"/>
+                  <wp:cNvGraphicFramePr>
+                    <a:graphicFrameLocks xmlns:a="http://schemas.openxmlformats.org/drawingml/2006/main" noChangeAspect="1"/>
+                  </wp:cNvGraphicFramePr>
+                  <a:graphic xmlns:a="http://schemas.openxmlformats.org/drawingml/2006/main">
+                    <a:graphicData uri="http://schemas.openxmlformats.org/drawingml/2006/picture">
+                      <pic:pic xmlns:pic="http://schemas.openxmlformats.org/drawingml/2006/picture">
+                        <pic:nvPicPr>
+                          <pic:cNvPr id="0" name="Picture 6"/>
+                          <pic:cNvPicPr>
+                            <a:picLocks noChangeAspect="1" noChangeArrowheads="1"/>
+                          </pic:cNvPicPr>
+                        </pic:nvPicPr>
+                        <pic:blipFill>
+                          <a:blip r:embed="rId9">
+                            <a:extLst>
+                              <a:ext uri="{28A0092B-C50C-407E-A947-70E740481C1C}">
+                                <a14:useLocalDpi xmlns:a14="http://schemas.microsoft.com/office/drawing/2010/main" val="0"/>
+                              </a:ext>
+                            </a:extLst>
+                          </a:blip>
+                          <a:srcRect/>
+                          <a:stretch>
+                            <a:fillRect/>
+                          </a:stretch>
+                        </pic:blipFill>
+                        <pic:spPr bwMode="auto">
+                          <a:xfrm>
+                            <a:off x="0" y="0"/>
+                            <a:ext cx="4588859" cy="3441644"/>
+                          </a:xfrm>
+                          <a:prstGeom prst="rect">
+                            <a:avLst/>
+                          </a:prstGeom>
+                          <a:noFill/>
+                          <a:ln>
+                            <a:noFill/>
+                          </a:ln>
+                        </pic:spPr>
+                      </pic:pic>
+                    </a:graphicData>
+                  </a:graphic>
+                </wp:inline>
+              </w:drawing>
             </w:r>
           </w:p>
         </w:tc>
@@ -3156,6 +2152,1815 @@
         </w:rPr>
       </w:pPr>
     </w:p>
+    <w:tbl>
+      <w:tblPr>
+        <w:tblStyle w:val="Grigliatabella"/>
+        <w:tblpPr w:leftFromText="180" w:rightFromText="180" w:vertAnchor="text" w:tblpY="1"/>
+        <w:tblOverlap w:val="never"/>
+        <w:tblW w:w="0" w:type="auto"/>
+        <w:tblLook w:val="04A0" w:firstRow="1" w:lastRow="0" w:firstColumn="1" w:lastColumn="0" w:noHBand="0" w:noVBand="1"/>
+      </w:tblPr>
+      <w:tblGrid>
+        <w:gridCol w:w="704"/>
+        <w:gridCol w:w="3047"/>
+        <w:gridCol w:w="3048"/>
+        <w:gridCol w:w="2823"/>
+      </w:tblGrid>
+      <w:tr>
+        <w:tc>
+          <w:tcPr>
+            <w:tcW w:w="704" w:type="dxa"/>
+            <w:vMerge w:val="restart"/>
+            <w:tcBorders>
+              <w:top w:val="thinThickMediumGap" w:sz="24" w:space="0" w:color="auto"/>
+            </w:tcBorders>
+            <w:textDirection w:val="btLr"/>
+          </w:tcPr>
+          <w:p>
+            <w:pPr>
+              <w:ind w:left="113" w:right="113"/>
+              <w:jc w:val="center"/>
+              <w:rPr>
+                <w:rFonts w:ascii="Courier" w:hAnsi="Courier"/>
+                <w:lang w:val="en-US"/>
+              </w:rPr>
+            </w:pPr>
+            <w:r>
+              <w:rPr>
+                <w:rFonts w:ascii="Courier" w:hAnsi="Courier"/>
+                <w:sz w:val="32"/>
+                <w:lang w:val="en-US"/>
+              </w:rPr>
+              <w:t>Distribution 4</w:t>
+            </w:r>
+          </w:p>
+        </w:tc>
+        <w:tc>
+          <w:tcPr>
+            <w:tcW w:w="6095" w:type="dxa"/>
+            <w:gridSpan w:val="2"/>
+            <w:tcBorders>
+              <w:top w:val="thinThickMediumGap" w:sz="24" w:space="0" w:color="auto"/>
+            </w:tcBorders>
+          </w:tcPr>
+          <w:p>
+            <w:pPr>
+              <w:rPr>
+                <w:lang w:val="en-US"/>
+              </w:rPr>
+            </w:pPr>
+            <w:r>
+              <w:rPr>
+                <w:lang w:val="en-US"/>
+              </w:rPr>
+              <w:t>First 10 samples generated</w:t>
+            </w:r>
+          </w:p>
+        </w:tc>
+        <w:tc>
+          <w:tcPr>
+            <w:tcW w:w="2823" w:type="dxa"/>
+            <w:tcBorders>
+              <w:top w:val="thinThickMediumGap" w:sz="24" w:space="0" w:color="auto"/>
+            </w:tcBorders>
+          </w:tcPr>
+          <w:p>
+            <w:pPr>
+              <w:rPr>
+                <w:lang w:val="en-US"/>
+              </w:rPr>
+            </w:pPr>
+            <w:r>
+              <w:rPr>
+                <w:lang w:val="en-US"/>
+              </w:rPr>
+              <w:t>x</w:t>
+            </w:r>
+            <w:r>
+              <w:rPr>
+                <w:vertAlign w:val="subscript"/>
+                <w:lang w:val="en-US"/>
+              </w:rPr>
+              <w:t>1</w:t>
+            </w:r>
+            <w:r>
+              <w:rPr>
+                <w:lang w:val="en-US"/>
+              </w:rPr>
+              <w:t xml:space="preserve"> = </w:t>
+            </w:r>
+            <w:r>
+              <w:rPr>
+                <w:lang w:val="en-US"/>
+              </w:rPr>
+              <w:t>4.3556</w:t>
+            </w:r>
+          </w:p>
+        </w:tc>
+      </w:tr>
+      <w:tr>
+        <w:tc>
+          <w:tcPr>
+            <w:tcW w:w="704" w:type="dxa"/>
+            <w:vMerge/>
+          </w:tcPr>
+          <w:p>
+            <w:pPr>
+              <w:rPr>
+                <w:lang w:val="en-US"/>
+              </w:rPr>
+            </w:pPr>
+          </w:p>
+        </w:tc>
+        <w:tc>
+          <w:tcPr>
+            <w:tcW w:w="3047" w:type="dxa"/>
+          </w:tcPr>
+          <w:p>
+            <w:pPr>
+              <w:rPr>
+                <w:lang w:val="en-US"/>
+              </w:rPr>
+            </w:pPr>
+            <w:r>
+              <w:rPr>
+                <w:lang w:val="en-US"/>
+              </w:rPr>
+              <w:t>x</w:t>
+            </w:r>
+            <w:r>
+              <w:rPr>
+                <w:vertAlign w:val="subscript"/>
+                <w:lang w:val="en-US"/>
+              </w:rPr>
+              <w:t>2</w:t>
+            </w:r>
+            <w:r>
+              <w:rPr>
+                <w:lang w:val="en-US"/>
+              </w:rPr>
+              <w:t xml:space="preserve"> =</w:t>
+            </w:r>
+            <w:r>
+              <w:rPr>
+                <w:lang w:val="en-US"/>
+              </w:rPr>
+              <w:t xml:space="preserve"> 1.7372</w:t>
+            </w:r>
+          </w:p>
+        </w:tc>
+        <w:tc>
+          <w:tcPr>
+            <w:tcW w:w="3048" w:type="dxa"/>
+          </w:tcPr>
+          <w:p>
+            <w:pPr>
+              <w:rPr>
+                <w:lang w:val="en-US"/>
+              </w:rPr>
+            </w:pPr>
+            <w:r>
+              <w:rPr>
+                <w:lang w:val="en-US"/>
+              </w:rPr>
+              <w:t>x</w:t>
+            </w:r>
+            <w:r>
+              <w:rPr>
+                <w:vertAlign w:val="subscript"/>
+                <w:lang w:val="en-US"/>
+              </w:rPr>
+              <w:t>3</w:t>
+            </w:r>
+            <w:r>
+              <w:rPr>
+                <w:lang w:val="en-US"/>
+              </w:rPr>
+              <w:t xml:space="preserve"> =</w:t>
+            </w:r>
+            <w:r>
+              <w:rPr>
+                <w:lang w:val="en-US"/>
+              </w:rPr>
+              <w:t xml:space="preserve"> 8.8322</w:t>
+            </w:r>
+          </w:p>
+        </w:tc>
+        <w:tc>
+          <w:tcPr>
+            <w:tcW w:w="2823" w:type="dxa"/>
+          </w:tcPr>
+          <w:p>
+            <w:pPr>
+              <w:rPr>
+                <w:lang w:val="en-US"/>
+              </w:rPr>
+            </w:pPr>
+            <w:r>
+              <w:rPr>
+                <w:lang w:val="en-US"/>
+              </w:rPr>
+              <w:t>x</w:t>
+            </w:r>
+            <w:r>
+              <w:rPr>
+                <w:vertAlign w:val="subscript"/>
+                <w:lang w:val="en-US"/>
+              </w:rPr>
+              <w:t>4</w:t>
+            </w:r>
+            <w:r>
+              <w:rPr>
+                <w:lang w:val="en-US"/>
+              </w:rPr>
+              <w:t xml:space="preserve"> =</w:t>
+            </w:r>
+            <w:r>
+              <w:rPr>
+                <w:lang w:val="en-US"/>
+              </w:rPr>
+              <w:t xml:space="preserve"> 4.3617</w:t>
+            </w:r>
+          </w:p>
+        </w:tc>
+      </w:tr>
+      <w:tr>
+        <w:tc>
+          <w:tcPr>
+            <w:tcW w:w="704" w:type="dxa"/>
+            <w:vMerge/>
+          </w:tcPr>
+          <w:p>
+            <w:pPr>
+              <w:rPr>
+                <w:lang w:val="en-US"/>
+              </w:rPr>
+            </w:pPr>
+          </w:p>
+        </w:tc>
+        <w:tc>
+          <w:tcPr>
+            <w:tcW w:w="3047" w:type="dxa"/>
+          </w:tcPr>
+          <w:p>
+            <w:pPr>
+              <w:rPr>
+                <w:lang w:val="en-US"/>
+              </w:rPr>
+            </w:pPr>
+            <w:r>
+              <w:rPr>
+                <w:lang w:val="en-US"/>
+              </w:rPr>
+              <w:t>x</w:t>
+            </w:r>
+            <w:r>
+              <w:rPr>
+                <w:vertAlign w:val="subscript"/>
+                <w:lang w:val="en-US"/>
+              </w:rPr>
+              <w:t>5</w:t>
+            </w:r>
+            <w:r>
+              <w:rPr>
+                <w:lang w:val="en-US"/>
+              </w:rPr>
+              <w:t xml:space="preserve"> =</w:t>
+            </w:r>
+            <w:r>
+              <w:rPr>
+                <w:lang w:val="en-US"/>
+              </w:rPr>
+              <w:t xml:space="preserve"> </w:t>
+            </w:r>
+            <w:r>
+              <w:rPr>
+                <w:lang w:val="en-US"/>
+              </w:rPr>
+              <w:t>2.5308</w:t>
+            </w:r>
+          </w:p>
+        </w:tc>
+        <w:tc>
+          <w:tcPr>
+            <w:tcW w:w="3048" w:type="dxa"/>
+          </w:tcPr>
+          <w:p>
+            <w:pPr>
+              <w:rPr>
+                <w:lang w:val="en-US"/>
+              </w:rPr>
+            </w:pPr>
+            <w:r>
+              <w:rPr>
+                <w:lang w:val="en-US"/>
+              </w:rPr>
+              <w:t>x</w:t>
+            </w:r>
+            <w:r>
+              <w:rPr>
+                <w:vertAlign w:val="subscript"/>
+                <w:lang w:val="en-US"/>
+              </w:rPr>
+              <w:t>6</w:t>
+            </w:r>
+            <w:r>
+              <w:rPr>
+                <w:lang w:val="en-US"/>
+              </w:rPr>
+              <w:t xml:space="preserve"> =</w:t>
+            </w:r>
+            <w:r>
+              <w:rPr>
+                <w:lang w:val="en-US"/>
+              </w:rPr>
+              <w:t xml:space="preserve"> 3.4355</w:t>
+            </w:r>
+          </w:p>
+        </w:tc>
+        <w:tc>
+          <w:tcPr>
+            <w:tcW w:w="2823" w:type="dxa"/>
+          </w:tcPr>
+          <w:p>
+            <w:pPr>
+              <w:rPr>
+                <w:lang w:val="en-US"/>
+              </w:rPr>
+            </w:pPr>
+            <w:r>
+              <w:rPr>
+                <w:lang w:val="en-US"/>
+              </w:rPr>
+              <w:t>x</w:t>
+            </w:r>
+            <w:r>
+              <w:rPr>
+                <w:vertAlign w:val="subscript"/>
+                <w:lang w:val="en-US"/>
+              </w:rPr>
+              <w:t>7</w:t>
+            </w:r>
+            <w:r>
+              <w:rPr>
+                <w:lang w:val="en-US"/>
+              </w:rPr>
+              <w:t xml:space="preserve"> =</w:t>
+            </w:r>
+            <w:r>
+              <w:rPr>
+                <w:lang w:val="en-US"/>
+              </w:rPr>
+              <w:t xml:space="preserve"> 2.7700</w:t>
+            </w:r>
+          </w:p>
+        </w:tc>
+      </w:tr>
+      <w:tr>
+        <w:tc>
+          <w:tcPr>
+            <w:tcW w:w="704" w:type="dxa"/>
+            <w:vMerge/>
+          </w:tcPr>
+          <w:p>
+            <w:pPr>
+              <w:rPr>
+                <w:lang w:val="en-US"/>
+              </w:rPr>
+            </w:pPr>
+          </w:p>
+        </w:tc>
+        <w:tc>
+          <w:tcPr>
+            <w:tcW w:w="3047" w:type="dxa"/>
+          </w:tcPr>
+          <w:p>
+            <w:pPr>
+              <w:rPr>
+                <w:lang w:val="en-US"/>
+              </w:rPr>
+            </w:pPr>
+            <w:r>
+              <w:rPr>
+                <w:lang w:val="en-US"/>
+              </w:rPr>
+              <w:t>x</w:t>
+            </w:r>
+            <w:r>
+              <w:rPr>
+                <w:vertAlign w:val="subscript"/>
+                <w:lang w:val="en-US"/>
+              </w:rPr>
+              <w:t>8</w:t>
+            </w:r>
+            <w:r>
+              <w:rPr>
+                <w:lang w:val="en-US"/>
+              </w:rPr>
+              <w:t xml:space="preserve"> =</w:t>
+            </w:r>
+            <w:r>
+              <w:rPr>
+                <w:lang w:val="en-US"/>
+              </w:rPr>
+              <w:t xml:space="preserve"> 11.2237</w:t>
+            </w:r>
+          </w:p>
+        </w:tc>
+        <w:tc>
+          <w:tcPr>
+            <w:tcW w:w="3048" w:type="dxa"/>
+          </w:tcPr>
+          <w:p>
+            <w:pPr>
+              <w:rPr>
+                <w:lang w:val="en-US"/>
+              </w:rPr>
+            </w:pPr>
+            <w:r>
+              <w:rPr>
+                <w:lang w:val="en-US"/>
+              </w:rPr>
+              <w:t>x</w:t>
+            </w:r>
+            <w:r>
+              <w:rPr>
+                <w:vertAlign w:val="subscript"/>
+                <w:lang w:val="en-US"/>
+              </w:rPr>
+              <w:t>9</w:t>
+            </w:r>
+            <w:r>
+              <w:rPr>
+                <w:lang w:val="en-US"/>
+              </w:rPr>
+              <w:t xml:space="preserve"> =</w:t>
+            </w:r>
+            <w:r>
+              <w:rPr>
+                <w:lang w:val="en-US"/>
+              </w:rPr>
+              <w:t xml:space="preserve"> 1.6339</w:t>
+            </w:r>
+          </w:p>
+        </w:tc>
+        <w:tc>
+          <w:tcPr>
+            <w:tcW w:w="2823" w:type="dxa"/>
+          </w:tcPr>
+          <w:p>
+            <w:pPr>
+              <w:rPr>
+                <w:lang w:val="en-US"/>
+              </w:rPr>
+            </w:pPr>
+            <w:r>
+              <w:rPr>
+                <w:lang w:val="en-US"/>
+              </w:rPr>
+              <w:t>x</w:t>
+            </w:r>
+            <w:r>
+              <w:rPr>
+                <w:vertAlign w:val="subscript"/>
+                <w:lang w:val="en-US"/>
+              </w:rPr>
+              <w:t>1</w:t>
+            </w:r>
+            <w:r>
+              <w:rPr>
+                <w:vertAlign w:val="subscript"/>
+                <w:lang w:val="en-US"/>
+              </w:rPr>
+              <w:t>0</w:t>
+            </w:r>
+            <w:r>
+              <w:rPr>
+                <w:lang w:val="en-US"/>
+              </w:rPr>
+              <w:t xml:space="preserve"> =</w:t>
+            </w:r>
+            <w:r>
+              <w:rPr>
+                <w:lang w:val="en-US"/>
+              </w:rPr>
+              <w:t xml:space="preserve"> 3.5750</w:t>
+            </w:r>
+          </w:p>
+        </w:tc>
+      </w:tr>
+      <w:tr>
+        <w:trPr>
+          <w:trHeight w:val="3361"/>
+        </w:trPr>
+        <w:tc>
+          <w:tcPr>
+            <w:tcW w:w="704" w:type="dxa"/>
+            <w:vMerge/>
+          </w:tcPr>
+          <w:p>
+            <w:pPr>
+              <w:rPr>
+                <w:lang w:val="en-US"/>
+              </w:rPr>
+            </w:pPr>
+          </w:p>
+        </w:tc>
+        <w:tc>
+          <w:tcPr>
+            <w:tcW w:w="8918" w:type="dxa"/>
+            <w:gridSpan w:val="3"/>
+          </w:tcPr>
+          <w:p>
+            <w:pPr>
+              <w:rPr>
+                <w:lang w:val="en-US"/>
+              </w:rPr>
+            </w:pPr>
+            <w:r>
+              <w:rPr>
+                <w:lang w:val="en-US"/>
+              </w:rPr>
+              <w:t>Plot comparing the analytical CDF, with the one from generated samples:</w:t>
+            </w:r>
+          </w:p>
+          <w:p>
+            <w:pPr>
+              <w:jc w:val="center"/>
+              <w:rPr>
+                <w:lang w:val="en-US"/>
+              </w:rPr>
+            </w:pPr>
+            <w:r>
+              <w:rPr>
+                <w:b/>
+                <w:noProof/>
+                <w:lang w:val="en-US"/>
+              </w:rPr>
+              <w:drawing>
+                <wp:inline distT="0" distB="0" distL="0" distR="0" wp14:anchorId="15F61B4E" wp14:editId="59BBF9C1">
+                  <wp:extent cx="4546601" cy="3409950"/>
+                  <wp:effectExtent l="0" t="0" r="6350" b="0"/>
+                  <wp:docPr id="7" name="Immagine 7"/>
+                  <wp:cNvGraphicFramePr>
+                    <a:graphicFrameLocks xmlns:a="http://schemas.openxmlformats.org/drawingml/2006/main" noChangeAspect="1"/>
+                  </wp:cNvGraphicFramePr>
+                  <a:graphic xmlns:a="http://schemas.openxmlformats.org/drawingml/2006/main">
+                    <a:graphicData uri="http://schemas.openxmlformats.org/drawingml/2006/picture">
+                      <pic:pic xmlns:pic="http://schemas.openxmlformats.org/drawingml/2006/picture">
+                        <pic:nvPicPr>
+                          <pic:cNvPr id="0" name="Picture 7"/>
+                          <pic:cNvPicPr>
+                            <a:picLocks noChangeAspect="1" noChangeArrowheads="1"/>
+                          </pic:cNvPicPr>
+                        </pic:nvPicPr>
+                        <pic:blipFill>
+                          <a:blip r:embed="rId10">
+                            <a:extLst>
+                              <a:ext uri="{28A0092B-C50C-407E-A947-70E740481C1C}">
+                                <a14:useLocalDpi xmlns:a14="http://schemas.microsoft.com/office/drawing/2010/main" val="0"/>
+                              </a:ext>
+                            </a:extLst>
+                          </a:blip>
+                          <a:srcRect/>
+                          <a:stretch>
+                            <a:fillRect/>
+                          </a:stretch>
+                        </pic:blipFill>
+                        <pic:spPr bwMode="auto">
+                          <a:xfrm>
+                            <a:off x="0" y="0"/>
+                            <a:ext cx="4553994" cy="3415495"/>
+                          </a:xfrm>
+                          <a:prstGeom prst="rect">
+                            <a:avLst/>
+                          </a:prstGeom>
+                          <a:noFill/>
+                          <a:ln>
+                            <a:noFill/>
+                          </a:ln>
+                        </pic:spPr>
+                      </pic:pic>
+                    </a:graphicData>
+                  </a:graphic>
+                </wp:inline>
+              </w:drawing>
+            </w:r>
+          </w:p>
+        </w:tc>
+      </w:tr>
+    </w:tbl>
+    <w:p>
+      <w:pPr>
+        <w:rPr>
+          <w:lang w:val="en-US"/>
+        </w:rPr>
+      </w:pPr>
+    </w:p>
+    <w:p>
+      <w:pPr>
+        <w:rPr>
+          <w:lang w:val="en-US"/>
+        </w:rPr>
+      </w:pPr>
+    </w:p>
+    <w:tbl>
+      <w:tblPr>
+        <w:tblStyle w:val="Grigliatabella"/>
+        <w:tblpPr w:leftFromText="180" w:rightFromText="180" w:vertAnchor="text" w:tblpY="1"/>
+        <w:tblOverlap w:val="never"/>
+        <w:tblW w:w="0" w:type="auto"/>
+        <w:tblLook w:val="04A0" w:firstRow="1" w:lastRow="0" w:firstColumn="1" w:lastColumn="0" w:noHBand="0" w:noVBand="1"/>
+      </w:tblPr>
+      <w:tblGrid>
+        <w:gridCol w:w="704"/>
+        <w:gridCol w:w="3047"/>
+        <w:gridCol w:w="3048"/>
+        <w:gridCol w:w="2823"/>
+      </w:tblGrid>
+      <w:tr>
+        <w:tc>
+          <w:tcPr>
+            <w:tcW w:w="704" w:type="dxa"/>
+            <w:vMerge w:val="restart"/>
+            <w:tcBorders>
+              <w:top w:val="thinThickMediumGap" w:sz="24" w:space="0" w:color="auto"/>
+            </w:tcBorders>
+            <w:textDirection w:val="btLr"/>
+          </w:tcPr>
+          <w:p>
+            <w:pPr>
+              <w:ind w:left="113" w:right="113"/>
+              <w:jc w:val="center"/>
+              <w:rPr>
+                <w:rFonts w:ascii="Courier" w:hAnsi="Courier"/>
+                <w:lang w:val="en-US"/>
+              </w:rPr>
+            </w:pPr>
+            <w:r>
+              <w:rPr>
+                <w:rFonts w:ascii="Courier" w:hAnsi="Courier"/>
+                <w:sz w:val="32"/>
+                <w:lang w:val="en-US"/>
+              </w:rPr>
+              <w:t>Distribution 5</w:t>
+            </w:r>
+          </w:p>
+        </w:tc>
+        <w:tc>
+          <w:tcPr>
+            <w:tcW w:w="6095" w:type="dxa"/>
+            <w:gridSpan w:val="2"/>
+            <w:tcBorders>
+              <w:top w:val="thinThickMediumGap" w:sz="24" w:space="0" w:color="auto"/>
+            </w:tcBorders>
+          </w:tcPr>
+          <w:p>
+            <w:pPr>
+              <w:rPr>
+                <w:lang w:val="en-US"/>
+              </w:rPr>
+            </w:pPr>
+            <w:r>
+              <w:rPr>
+                <w:lang w:val="en-US"/>
+              </w:rPr>
+              <w:t>First 10 samples generated</w:t>
+            </w:r>
+          </w:p>
+        </w:tc>
+        <w:tc>
+          <w:tcPr>
+            <w:tcW w:w="2823" w:type="dxa"/>
+            <w:tcBorders>
+              <w:top w:val="thinThickMediumGap" w:sz="24" w:space="0" w:color="auto"/>
+            </w:tcBorders>
+          </w:tcPr>
+          <w:p>
+            <w:pPr>
+              <w:rPr>
+                <w:lang w:val="en-US"/>
+              </w:rPr>
+            </w:pPr>
+            <w:r>
+              <w:rPr>
+                <w:lang w:val="en-US"/>
+              </w:rPr>
+              <w:t>x</w:t>
+            </w:r>
+            <w:r>
+              <w:rPr>
+                <w:vertAlign w:val="subscript"/>
+                <w:lang w:val="en-US"/>
+              </w:rPr>
+              <w:t>1</w:t>
+            </w:r>
+            <w:r>
+              <w:rPr>
+                <w:lang w:val="en-US"/>
+              </w:rPr>
+              <w:t xml:space="preserve"> = </w:t>
+            </w:r>
+            <w:r>
+              <w:rPr>
+                <w:lang w:val="en-US"/>
+              </w:rPr>
+              <w:t>27.1904</w:t>
+            </w:r>
+          </w:p>
+        </w:tc>
+      </w:tr>
+      <w:tr>
+        <w:tc>
+          <w:tcPr>
+            <w:tcW w:w="704" w:type="dxa"/>
+            <w:vMerge/>
+          </w:tcPr>
+          <w:p>
+            <w:pPr>
+              <w:rPr>
+                <w:lang w:val="en-US"/>
+              </w:rPr>
+            </w:pPr>
+          </w:p>
+        </w:tc>
+        <w:tc>
+          <w:tcPr>
+            <w:tcW w:w="3047" w:type="dxa"/>
+          </w:tcPr>
+          <w:p>
+            <w:pPr>
+              <w:rPr>
+                <w:lang w:val="en-US"/>
+              </w:rPr>
+            </w:pPr>
+            <w:r>
+              <w:rPr>
+                <w:lang w:val="en-US"/>
+              </w:rPr>
+              <w:t>x</w:t>
+            </w:r>
+            <w:r>
+              <w:rPr>
+                <w:vertAlign w:val="subscript"/>
+                <w:lang w:val="en-US"/>
+              </w:rPr>
+              <w:t>2</w:t>
+            </w:r>
+            <w:r>
+              <w:rPr>
+                <w:lang w:val="en-US"/>
+              </w:rPr>
+              <w:t xml:space="preserve"> =</w:t>
+            </w:r>
+            <w:r>
+              <w:rPr>
+                <w:lang w:val="en-US"/>
+              </w:rPr>
+              <w:t xml:space="preserve"> 1.8834</w:t>
+            </w:r>
+          </w:p>
+        </w:tc>
+        <w:tc>
+          <w:tcPr>
+            <w:tcW w:w="3048" w:type="dxa"/>
+          </w:tcPr>
+          <w:p>
+            <w:pPr>
+              <w:rPr>
+                <w:lang w:val="en-US"/>
+              </w:rPr>
+            </w:pPr>
+            <w:r>
+              <w:rPr>
+                <w:lang w:val="en-US"/>
+              </w:rPr>
+              <w:t>x</w:t>
+            </w:r>
+            <w:r>
+              <w:rPr>
+                <w:vertAlign w:val="subscript"/>
+                <w:lang w:val="en-US"/>
+              </w:rPr>
+              <w:t>3</w:t>
+            </w:r>
+            <w:r>
+              <w:rPr>
+                <w:lang w:val="en-US"/>
+              </w:rPr>
+              <w:t xml:space="preserve"> =</w:t>
+            </w:r>
+            <w:r>
+              <w:rPr>
+                <w:lang w:val="en-US"/>
+              </w:rPr>
+              <w:t xml:space="preserve"> 12.0880</w:t>
+            </w:r>
+          </w:p>
+        </w:tc>
+        <w:tc>
+          <w:tcPr>
+            <w:tcW w:w="2823" w:type="dxa"/>
+          </w:tcPr>
+          <w:p>
+            <w:pPr>
+              <w:rPr>
+                <w:lang w:val="en-US"/>
+              </w:rPr>
+            </w:pPr>
+            <w:r>
+              <w:rPr>
+                <w:lang w:val="en-US"/>
+              </w:rPr>
+              <w:t>x</w:t>
+            </w:r>
+            <w:r>
+              <w:rPr>
+                <w:vertAlign w:val="subscript"/>
+                <w:lang w:val="en-US"/>
+              </w:rPr>
+              <w:t>4</w:t>
+            </w:r>
+            <w:r>
+              <w:rPr>
+                <w:lang w:val="en-US"/>
+              </w:rPr>
+              <w:t xml:space="preserve"> =</w:t>
+            </w:r>
+            <w:r>
+              <w:rPr>
+                <w:lang w:val="en-US"/>
+              </w:rPr>
+              <w:t xml:space="preserve"> 3.6751</w:t>
+            </w:r>
+          </w:p>
+        </w:tc>
+      </w:tr>
+      <w:tr>
+        <w:tc>
+          <w:tcPr>
+            <w:tcW w:w="704" w:type="dxa"/>
+            <w:vMerge/>
+          </w:tcPr>
+          <w:p>
+            <w:pPr>
+              <w:rPr>
+                <w:lang w:val="en-US"/>
+              </w:rPr>
+            </w:pPr>
+          </w:p>
+        </w:tc>
+        <w:tc>
+          <w:tcPr>
+            <w:tcW w:w="3047" w:type="dxa"/>
+          </w:tcPr>
+          <w:p>
+            <w:pPr>
+              <w:rPr>
+                <w:lang w:val="en-US"/>
+              </w:rPr>
+            </w:pPr>
+            <w:r>
+              <w:rPr>
+                <w:lang w:val="en-US"/>
+              </w:rPr>
+              <w:t>x</w:t>
+            </w:r>
+            <w:r>
+              <w:rPr>
+                <w:vertAlign w:val="subscript"/>
+                <w:lang w:val="en-US"/>
+              </w:rPr>
+              <w:t>5</w:t>
+            </w:r>
+            <w:r>
+              <w:rPr>
+                <w:lang w:val="en-US"/>
+              </w:rPr>
+              <w:t xml:space="preserve"> =</w:t>
+            </w:r>
+            <w:r>
+              <w:rPr>
+                <w:lang w:val="en-US"/>
+              </w:rPr>
+              <w:t xml:space="preserve"> 3.3385</w:t>
+            </w:r>
+          </w:p>
+        </w:tc>
+        <w:tc>
+          <w:tcPr>
+            <w:tcW w:w="3048" w:type="dxa"/>
+          </w:tcPr>
+          <w:p>
+            <w:pPr>
+              <w:rPr>
+                <w:lang w:val="en-US"/>
+              </w:rPr>
+            </w:pPr>
+            <w:r>
+              <w:rPr>
+                <w:lang w:val="en-US"/>
+              </w:rPr>
+              <w:t>x</w:t>
+            </w:r>
+            <w:r>
+              <w:rPr>
+                <w:vertAlign w:val="subscript"/>
+                <w:lang w:val="en-US"/>
+              </w:rPr>
+              <w:t>6</w:t>
+            </w:r>
+            <w:r>
+              <w:rPr>
+                <w:lang w:val="en-US"/>
+              </w:rPr>
+              <w:t xml:space="preserve"> =</w:t>
+            </w:r>
+            <w:r>
+              <w:rPr>
+                <w:lang w:val="en-US"/>
+              </w:rPr>
+              <w:t xml:space="preserve"> 10.5915</w:t>
+            </w:r>
+          </w:p>
+        </w:tc>
+        <w:tc>
+          <w:tcPr>
+            <w:tcW w:w="2823" w:type="dxa"/>
+          </w:tcPr>
+          <w:p>
+            <w:pPr>
+              <w:rPr>
+                <w:lang w:val="en-US"/>
+              </w:rPr>
+            </w:pPr>
+            <w:r>
+              <w:rPr>
+                <w:lang w:val="en-US"/>
+              </w:rPr>
+              <w:t>x</w:t>
+            </w:r>
+            <w:r>
+              <w:rPr>
+                <w:vertAlign w:val="subscript"/>
+                <w:lang w:val="en-US"/>
+              </w:rPr>
+              <w:t>7</w:t>
+            </w:r>
+            <w:r>
+              <w:rPr>
+                <w:lang w:val="en-US"/>
+              </w:rPr>
+              <w:t xml:space="preserve"> =</w:t>
+            </w:r>
+            <w:r>
+              <w:rPr>
+                <w:lang w:val="en-US"/>
+              </w:rPr>
+              <w:t xml:space="preserve"> 1.2318</w:t>
+            </w:r>
+          </w:p>
+        </w:tc>
+      </w:tr>
+      <w:tr>
+        <w:tc>
+          <w:tcPr>
+            <w:tcW w:w="704" w:type="dxa"/>
+            <w:vMerge/>
+          </w:tcPr>
+          <w:p>
+            <w:pPr>
+              <w:rPr>
+                <w:lang w:val="en-US"/>
+              </w:rPr>
+            </w:pPr>
+          </w:p>
+        </w:tc>
+        <w:tc>
+          <w:tcPr>
+            <w:tcW w:w="3047" w:type="dxa"/>
+          </w:tcPr>
+          <w:p>
+            <w:pPr>
+              <w:rPr>
+                <w:lang w:val="en-US"/>
+              </w:rPr>
+            </w:pPr>
+            <w:r>
+              <w:rPr>
+                <w:lang w:val="en-US"/>
+              </w:rPr>
+              <w:t>x</w:t>
+            </w:r>
+            <w:r>
+              <w:rPr>
+                <w:vertAlign w:val="subscript"/>
+                <w:lang w:val="en-US"/>
+              </w:rPr>
+              <w:t>8</w:t>
+            </w:r>
+            <w:r>
+              <w:rPr>
+                <w:lang w:val="en-US"/>
+              </w:rPr>
+              <w:t xml:space="preserve"> =</w:t>
+            </w:r>
+            <w:r>
+              <w:rPr>
+                <w:lang w:val="en-US"/>
+              </w:rPr>
+              <w:t xml:space="preserve"> 8.0852</w:t>
+            </w:r>
+          </w:p>
+        </w:tc>
+        <w:tc>
+          <w:tcPr>
+            <w:tcW w:w="3048" w:type="dxa"/>
+          </w:tcPr>
+          <w:p>
+            <w:pPr>
+              <w:rPr>
+                <w:lang w:val="en-US"/>
+              </w:rPr>
+            </w:pPr>
+            <w:r>
+              <w:rPr>
+                <w:lang w:val="en-US"/>
+              </w:rPr>
+              <w:t>x</w:t>
+            </w:r>
+            <w:r>
+              <w:rPr>
+                <w:vertAlign w:val="subscript"/>
+                <w:lang w:val="en-US"/>
+              </w:rPr>
+              <w:t>9</w:t>
+            </w:r>
+            <w:r>
+              <w:rPr>
+                <w:lang w:val="en-US"/>
+              </w:rPr>
+              <w:t xml:space="preserve"> =</w:t>
+            </w:r>
+            <w:r>
+              <w:rPr>
+                <w:lang w:val="en-US"/>
+              </w:rPr>
+              <w:t xml:space="preserve"> 5.7812</w:t>
+            </w:r>
+          </w:p>
+        </w:tc>
+        <w:tc>
+          <w:tcPr>
+            <w:tcW w:w="2823" w:type="dxa"/>
+          </w:tcPr>
+          <w:p>
+            <w:pPr>
+              <w:rPr>
+                <w:lang w:val="en-US"/>
+              </w:rPr>
+            </w:pPr>
+            <w:r>
+              <w:rPr>
+                <w:lang w:val="en-US"/>
+              </w:rPr>
+              <w:t>x</w:t>
+            </w:r>
+            <w:r>
+              <w:rPr>
+                <w:vertAlign w:val="subscript"/>
+                <w:lang w:val="en-US"/>
+              </w:rPr>
+              <w:t>1</w:t>
+            </w:r>
+            <w:r>
+              <w:rPr>
+                <w:vertAlign w:val="subscript"/>
+                <w:lang w:val="en-US"/>
+              </w:rPr>
+              <w:t>0</w:t>
+            </w:r>
+            <w:r>
+              <w:rPr>
+                <w:lang w:val="en-US"/>
+              </w:rPr>
+              <w:t xml:space="preserve"> =</w:t>
+            </w:r>
+            <w:r>
+              <w:rPr>
+                <w:lang w:val="en-US"/>
+              </w:rPr>
+              <w:t xml:space="preserve"> 4.9672</w:t>
+            </w:r>
+          </w:p>
+        </w:tc>
+      </w:tr>
+      <w:tr>
+        <w:trPr>
+          <w:trHeight w:val="3361"/>
+        </w:trPr>
+        <w:tc>
+          <w:tcPr>
+            <w:tcW w:w="704" w:type="dxa"/>
+            <w:vMerge/>
+          </w:tcPr>
+          <w:p>
+            <w:pPr>
+              <w:rPr>
+                <w:lang w:val="en-US"/>
+              </w:rPr>
+            </w:pPr>
+          </w:p>
+        </w:tc>
+        <w:tc>
+          <w:tcPr>
+            <w:tcW w:w="8918" w:type="dxa"/>
+            <w:gridSpan w:val="3"/>
+          </w:tcPr>
+          <w:p>
+            <w:pPr>
+              <w:rPr>
+                <w:lang w:val="en-US"/>
+              </w:rPr>
+            </w:pPr>
+            <w:r>
+              <w:rPr>
+                <w:lang w:val="en-US"/>
+              </w:rPr>
+              <w:t>Plot comparing the analytical CDF, with the one from generated samples:</w:t>
+            </w:r>
+          </w:p>
+          <w:p>
+            <w:pPr>
+              <w:jc w:val="center"/>
+              <w:rPr>
+                <w:lang w:val="en-US"/>
+              </w:rPr>
+            </w:pPr>
+            <w:r>
+              <w:rPr>
+                <w:b/>
+                <w:noProof/>
+                <w:lang w:val="en-US"/>
+              </w:rPr>
+              <w:drawing>
+                <wp:inline distT="0" distB="0" distL="0" distR="0" wp14:anchorId="56FC78DA" wp14:editId="53B1B424">
+                  <wp:extent cx="4445000" cy="3333750"/>
+                  <wp:effectExtent l="0" t="0" r="0" b="0"/>
+                  <wp:docPr id="8" name="Immagine 8"/>
+                  <wp:cNvGraphicFramePr>
+                    <a:graphicFrameLocks xmlns:a="http://schemas.openxmlformats.org/drawingml/2006/main" noChangeAspect="1"/>
+                  </wp:cNvGraphicFramePr>
+                  <a:graphic xmlns:a="http://schemas.openxmlformats.org/drawingml/2006/main">
+                    <a:graphicData uri="http://schemas.openxmlformats.org/drawingml/2006/picture">
+                      <pic:pic xmlns:pic="http://schemas.openxmlformats.org/drawingml/2006/picture">
+                        <pic:nvPicPr>
+                          <pic:cNvPr id="0" name="Picture 8"/>
+                          <pic:cNvPicPr>
+                            <a:picLocks noChangeAspect="1" noChangeArrowheads="1"/>
+                          </pic:cNvPicPr>
+                        </pic:nvPicPr>
+                        <pic:blipFill>
+                          <a:blip r:embed="rId11">
+                            <a:extLst>
+                              <a:ext uri="{28A0092B-C50C-407E-A947-70E740481C1C}">
+                                <a14:useLocalDpi xmlns:a14="http://schemas.microsoft.com/office/drawing/2010/main" val="0"/>
+                              </a:ext>
+                            </a:extLst>
+                          </a:blip>
+                          <a:srcRect/>
+                          <a:stretch>
+                            <a:fillRect/>
+                          </a:stretch>
+                        </pic:blipFill>
+                        <pic:spPr bwMode="auto">
+                          <a:xfrm>
+                            <a:off x="0" y="0"/>
+                            <a:ext cx="4458215" cy="3343661"/>
+                          </a:xfrm>
+                          <a:prstGeom prst="rect">
+                            <a:avLst/>
+                          </a:prstGeom>
+                          <a:noFill/>
+                          <a:ln>
+                            <a:noFill/>
+                          </a:ln>
+                        </pic:spPr>
+                      </pic:pic>
+                    </a:graphicData>
+                  </a:graphic>
+                </wp:inline>
+              </w:drawing>
+            </w:r>
+          </w:p>
+        </w:tc>
+      </w:tr>
+    </w:tbl>
+    <w:p>
+      <w:pPr>
+        <w:rPr>
+          <w:lang w:val="en-US"/>
+        </w:rPr>
+      </w:pPr>
+    </w:p>
+    <w:tbl>
+      <w:tblPr>
+        <w:tblStyle w:val="Grigliatabella"/>
+        <w:tblpPr w:leftFromText="180" w:rightFromText="180" w:vertAnchor="text" w:tblpY="1"/>
+        <w:tblOverlap w:val="never"/>
+        <w:tblW w:w="0" w:type="auto"/>
+        <w:tblLook w:val="04A0" w:firstRow="1" w:lastRow="0" w:firstColumn="1" w:lastColumn="0" w:noHBand="0" w:noVBand="1"/>
+      </w:tblPr>
+      <w:tblGrid>
+        <w:gridCol w:w="704"/>
+        <w:gridCol w:w="3047"/>
+        <w:gridCol w:w="3048"/>
+        <w:gridCol w:w="2823"/>
+      </w:tblGrid>
+      <w:tr>
+        <w:tc>
+          <w:tcPr>
+            <w:tcW w:w="704" w:type="dxa"/>
+            <w:vMerge w:val="restart"/>
+            <w:tcBorders>
+              <w:top w:val="thinThickMediumGap" w:sz="24" w:space="0" w:color="auto"/>
+            </w:tcBorders>
+            <w:textDirection w:val="btLr"/>
+          </w:tcPr>
+          <w:p>
+            <w:pPr>
+              <w:ind w:left="113" w:right="113"/>
+              <w:jc w:val="center"/>
+              <w:rPr>
+                <w:rFonts w:ascii="Courier" w:hAnsi="Courier"/>
+                <w:lang w:val="en-US"/>
+              </w:rPr>
+            </w:pPr>
+            <w:r>
+              <w:rPr>
+                <w:rFonts w:ascii="Courier" w:hAnsi="Courier"/>
+                <w:sz w:val="32"/>
+                <w:lang w:val="en-US"/>
+              </w:rPr>
+              <w:t>Distribution 6</w:t>
+            </w:r>
+          </w:p>
+        </w:tc>
+        <w:tc>
+          <w:tcPr>
+            <w:tcW w:w="6095" w:type="dxa"/>
+            <w:gridSpan w:val="2"/>
+            <w:tcBorders>
+              <w:top w:val="thinThickMediumGap" w:sz="24" w:space="0" w:color="auto"/>
+            </w:tcBorders>
+          </w:tcPr>
+          <w:p>
+            <w:pPr>
+              <w:rPr>
+                <w:lang w:val="en-US"/>
+              </w:rPr>
+            </w:pPr>
+            <w:r>
+              <w:rPr>
+                <w:lang w:val="en-US"/>
+              </w:rPr>
+              <w:t>First 10 samples generated</w:t>
+            </w:r>
+          </w:p>
+        </w:tc>
+        <w:tc>
+          <w:tcPr>
+            <w:tcW w:w="2823" w:type="dxa"/>
+            <w:tcBorders>
+              <w:top w:val="thinThickMediumGap" w:sz="24" w:space="0" w:color="auto"/>
+            </w:tcBorders>
+          </w:tcPr>
+          <w:p>
+            <w:pPr>
+              <w:rPr>
+                <w:lang w:val="en-US"/>
+              </w:rPr>
+            </w:pPr>
+            <w:r>
+              <w:rPr>
+                <w:lang w:val="en-US"/>
+              </w:rPr>
+              <w:t>x</w:t>
+            </w:r>
+            <w:r>
+              <w:rPr>
+                <w:vertAlign w:val="subscript"/>
+                <w:lang w:val="en-US"/>
+              </w:rPr>
+              <w:t>1</w:t>
+            </w:r>
+            <w:r>
+              <w:rPr>
+                <w:lang w:val="en-US"/>
+              </w:rPr>
+              <w:t xml:space="preserve"> = </w:t>
+            </w:r>
+            <w:r>
+              <w:rPr>
+                <w:lang w:val="en-US"/>
+              </w:rPr>
+              <w:t>4.3556</w:t>
+            </w:r>
+          </w:p>
+        </w:tc>
+      </w:tr>
+      <w:tr>
+        <w:tc>
+          <w:tcPr>
+            <w:tcW w:w="704" w:type="dxa"/>
+            <w:vMerge/>
+          </w:tcPr>
+          <w:p>
+            <w:pPr>
+              <w:rPr>
+                <w:lang w:val="en-US"/>
+              </w:rPr>
+            </w:pPr>
+          </w:p>
+        </w:tc>
+        <w:tc>
+          <w:tcPr>
+            <w:tcW w:w="3047" w:type="dxa"/>
+          </w:tcPr>
+          <w:p>
+            <w:pPr>
+              <w:rPr>
+                <w:lang w:val="en-US"/>
+              </w:rPr>
+            </w:pPr>
+            <w:r>
+              <w:rPr>
+                <w:lang w:val="en-US"/>
+              </w:rPr>
+              <w:t>x</w:t>
+            </w:r>
+            <w:r>
+              <w:rPr>
+                <w:vertAlign w:val="subscript"/>
+                <w:lang w:val="en-US"/>
+              </w:rPr>
+              <w:t>2</w:t>
+            </w:r>
+            <w:r>
+              <w:rPr>
+                <w:lang w:val="en-US"/>
+              </w:rPr>
+              <w:t xml:space="preserve"> =</w:t>
+            </w:r>
+            <w:r>
+              <w:rPr>
+                <w:lang w:val="en-US"/>
+              </w:rPr>
+              <w:t xml:space="preserve"> 1.1864</w:t>
+            </w:r>
+          </w:p>
+        </w:tc>
+        <w:tc>
+          <w:tcPr>
+            <w:tcW w:w="3048" w:type="dxa"/>
+          </w:tcPr>
+          <w:p>
+            <w:pPr>
+              <w:rPr>
+                <w:lang w:val="en-US"/>
+              </w:rPr>
+            </w:pPr>
+            <w:r>
+              <w:rPr>
+                <w:lang w:val="en-US"/>
+              </w:rPr>
+              <w:t>x</w:t>
+            </w:r>
+            <w:r>
+              <w:rPr>
+                <w:vertAlign w:val="subscript"/>
+                <w:lang w:val="en-US"/>
+              </w:rPr>
+              <w:t>3</w:t>
+            </w:r>
+            <w:r>
+              <w:rPr>
+                <w:lang w:val="en-US"/>
+              </w:rPr>
+              <w:t xml:space="preserve"> =</w:t>
+            </w:r>
+            <w:r>
+              <w:rPr>
+                <w:lang w:val="en-US"/>
+              </w:rPr>
+              <w:t xml:space="preserve"> 7.2283</w:t>
+            </w:r>
+          </w:p>
+        </w:tc>
+        <w:tc>
+          <w:tcPr>
+            <w:tcW w:w="2823" w:type="dxa"/>
+          </w:tcPr>
+          <w:p>
+            <w:pPr>
+              <w:rPr>
+                <w:lang w:val="en-US"/>
+              </w:rPr>
+            </w:pPr>
+            <w:r>
+              <w:rPr>
+                <w:lang w:val="en-US"/>
+              </w:rPr>
+              <w:t>x</w:t>
+            </w:r>
+            <w:r>
+              <w:rPr>
+                <w:vertAlign w:val="subscript"/>
+                <w:lang w:val="en-US"/>
+              </w:rPr>
+              <w:t>4</w:t>
+            </w:r>
+            <w:r>
+              <w:rPr>
+                <w:lang w:val="en-US"/>
+              </w:rPr>
+              <w:t xml:space="preserve"> =</w:t>
+            </w:r>
+            <w:r>
+              <w:rPr>
+                <w:lang w:val="en-US"/>
+              </w:rPr>
+              <w:t xml:space="preserve"> 4.3617</w:t>
+            </w:r>
+          </w:p>
+        </w:tc>
+      </w:tr>
+      <w:tr>
+        <w:tc>
+          <w:tcPr>
+            <w:tcW w:w="704" w:type="dxa"/>
+            <w:vMerge/>
+          </w:tcPr>
+          <w:p>
+            <w:pPr>
+              <w:rPr>
+                <w:lang w:val="en-US"/>
+              </w:rPr>
+            </w:pPr>
+          </w:p>
+        </w:tc>
+        <w:tc>
+          <w:tcPr>
+            <w:tcW w:w="3047" w:type="dxa"/>
+          </w:tcPr>
+          <w:p>
+            <w:pPr>
+              <w:rPr>
+                <w:lang w:val="en-US"/>
+              </w:rPr>
+            </w:pPr>
+            <w:r>
+              <w:rPr>
+                <w:lang w:val="en-US"/>
+              </w:rPr>
+              <w:t>x</w:t>
+            </w:r>
+            <w:r>
+              <w:rPr>
+                <w:vertAlign w:val="subscript"/>
+                <w:lang w:val="en-US"/>
+              </w:rPr>
+              <w:t>5</w:t>
+            </w:r>
+            <w:r>
+              <w:rPr>
+                <w:lang w:val="en-US"/>
+              </w:rPr>
+              <w:t xml:space="preserve"> =</w:t>
+            </w:r>
+            <w:r>
+              <w:rPr>
+                <w:lang w:val="en-US"/>
+              </w:rPr>
+              <w:t xml:space="preserve"> 2.011</w:t>
+            </w:r>
+            <w:r>
+              <w:rPr>
+                <w:lang w:val="en-US"/>
+              </w:rPr>
+              <w:t>7</w:t>
+            </w:r>
+          </w:p>
+        </w:tc>
+        <w:tc>
+          <w:tcPr>
+            <w:tcW w:w="3048" w:type="dxa"/>
+          </w:tcPr>
+          <w:p>
+            <w:pPr>
+              <w:rPr>
+                <w:lang w:val="en-US"/>
+              </w:rPr>
+            </w:pPr>
+            <w:r>
+              <w:rPr>
+                <w:lang w:val="en-US"/>
+              </w:rPr>
+              <w:t>x</w:t>
+            </w:r>
+            <w:r>
+              <w:rPr>
+                <w:vertAlign w:val="subscript"/>
+                <w:lang w:val="en-US"/>
+              </w:rPr>
+              <w:t>6</w:t>
+            </w:r>
+            <w:r>
+              <w:rPr>
+                <w:lang w:val="en-US"/>
+              </w:rPr>
+              <w:t xml:space="preserve"> =</w:t>
+            </w:r>
+            <w:r>
+              <w:rPr>
+                <w:lang w:val="en-US"/>
+              </w:rPr>
+              <w:t xml:space="preserve"> 5.6162</w:t>
+            </w:r>
+          </w:p>
+        </w:tc>
+        <w:tc>
+          <w:tcPr>
+            <w:tcW w:w="2823" w:type="dxa"/>
+          </w:tcPr>
+          <w:p>
+            <w:pPr>
+              <w:rPr>
+                <w:lang w:val="en-US"/>
+              </w:rPr>
+            </w:pPr>
+            <w:r>
+              <w:rPr>
+                <w:lang w:val="en-US"/>
+              </w:rPr>
+              <w:t>x</w:t>
+            </w:r>
+            <w:r>
+              <w:rPr>
+                <w:vertAlign w:val="subscript"/>
+                <w:lang w:val="en-US"/>
+              </w:rPr>
+              <w:t>7</w:t>
+            </w:r>
+            <w:r>
+              <w:rPr>
+                <w:lang w:val="en-US"/>
+              </w:rPr>
+              <w:t xml:space="preserve"> =</w:t>
+            </w:r>
+            <w:r>
+              <w:rPr>
+                <w:lang w:val="en-US"/>
+              </w:rPr>
+              <w:t xml:space="preserve"> 2.7700</w:t>
+            </w:r>
+          </w:p>
+        </w:tc>
+      </w:tr>
+      <w:tr>
+        <w:tc>
+          <w:tcPr>
+            <w:tcW w:w="704" w:type="dxa"/>
+            <w:vMerge/>
+          </w:tcPr>
+          <w:p>
+            <w:pPr>
+              <w:rPr>
+                <w:lang w:val="en-US"/>
+              </w:rPr>
+            </w:pPr>
+          </w:p>
+        </w:tc>
+        <w:tc>
+          <w:tcPr>
+            <w:tcW w:w="3047" w:type="dxa"/>
+          </w:tcPr>
+          <w:p>
+            <w:pPr>
+              <w:rPr>
+                <w:lang w:val="en-US"/>
+              </w:rPr>
+            </w:pPr>
+            <w:r>
+              <w:rPr>
+                <w:lang w:val="en-US"/>
+              </w:rPr>
+              <w:t>x</w:t>
+            </w:r>
+            <w:r>
+              <w:rPr>
+                <w:vertAlign w:val="subscript"/>
+                <w:lang w:val="en-US"/>
+              </w:rPr>
+              <w:t>8</w:t>
+            </w:r>
+            <w:r>
+              <w:rPr>
+                <w:lang w:val="en-US"/>
+              </w:rPr>
+              <w:t xml:space="preserve"> =</w:t>
+            </w:r>
+            <w:r>
+              <w:rPr>
+                <w:lang w:val="en-US"/>
+              </w:rPr>
+              <w:t xml:space="preserve"> 5.7207</w:t>
+            </w:r>
+          </w:p>
+        </w:tc>
+        <w:tc>
+          <w:tcPr>
+            <w:tcW w:w="3048" w:type="dxa"/>
+          </w:tcPr>
+          <w:p>
+            <w:pPr>
+              <w:rPr>
+                <w:lang w:val="en-US"/>
+              </w:rPr>
+            </w:pPr>
+            <w:r>
+              <w:rPr>
+                <w:lang w:val="en-US"/>
+              </w:rPr>
+              <w:t>x</w:t>
+            </w:r>
+            <w:r>
+              <w:rPr>
+                <w:vertAlign w:val="subscript"/>
+                <w:lang w:val="en-US"/>
+              </w:rPr>
+              <w:t>9</w:t>
+            </w:r>
+            <w:r>
+              <w:rPr>
+                <w:lang w:val="en-US"/>
+              </w:rPr>
+              <w:t xml:space="preserve"> =</w:t>
+            </w:r>
+            <w:r>
+              <w:rPr>
+                <w:lang w:val="en-US"/>
+              </w:rPr>
+              <w:t xml:space="preserve"> 3.0253</w:t>
+            </w:r>
+          </w:p>
+        </w:tc>
+        <w:tc>
+          <w:tcPr>
+            <w:tcW w:w="2823" w:type="dxa"/>
+          </w:tcPr>
+          <w:p>
+            <w:pPr>
+              <w:rPr>
+                <w:lang w:val="en-US"/>
+              </w:rPr>
+            </w:pPr>
+            <w:r>
+              <w:rPr>
+                <w:lang w:val="en-US"/>
+              </w:rPr>
+              <w:t>x</w:t>
+            </w:r>
+            <w:r>
+              <w:rPr>
+                <w:vertAlign w:val="subscript"/>
+                <w:lang w:val="en-US"/>
+              </w:rPr>
+              <w:t>1</w:t>
+            </w:r>
+            <w:r>
+              <w:rPr>
+                <w:vertAlign w:val="subscript"/>
+                <w:lang w:val="en-US"/>
+              </w:rPr>
+              <w:t>0</w:t>
+            </w:r>
+            <w:r>
+              <w:rPr>
+                <w:lang w:val="en-US"/>
+              </w:rPr>
+              <w:t xml:space="preserve"> =</w:t>
+            </w:r>
+            <w:r>
+              <w:rPr>
+                <w:lang w:val="en-US"/>
+              </w:rPr>
+              <w:t xml:space="preserve"> 2.9612</w:t>
+            </w:r>
+          </w:p>
+        </w:tc>
+      </w:tr>
+      <w:tr>
+        <w:trPr>
+          <w:trHeight w:val="3361"/>
+        </w:trPr>
+        <w:tc>
+          <w:tcPr>
+            <w:tcW w:w="704" w:type="dxa"/>
+            <w:vMerge/>
+          </w:tcPr>
+          <w:p>
+            <w:pPr>
+              <w:rPr>
+                <w:lang w:val="en-US"/>
+              </w:rPr>
+            </w:pPr>
+          </w:p>
+        </w:tc>
+        <w:tc>
+          <w:tcPr>
+            <w:tcW w:w="8918" w:type="dxa"/>
+            <w:gridSpan w:val="3"/>
+          </w:tcPr>
+          <w:p>
+            <w:pPr>
+              <w:rPr>
+                <w:lang w:val="en-US"/>
+              </w:rPr>
+            </w:pPr>
+            <w:r>
+              <w:rPr>
+                <w:lang w:val="en-US"/>
+              </w:rPr>
+              <w:t>Plot comparing the analytical CDF, with the one from generated samples:</w:t>
+            </w:r>
+          </w:p>
+          <w:p>
+            <w:pPr>
+              <w:jc w:val="center"/>
+              <w:rPr>
+                <w:lang w:val="en-US"/>
+              </w:rPr>
+            </w:pPr>
+            <w:r>
+              <w:rPr>
+                <w:b/>
+                <w:noProof/>
+                <w:lang w:val="en-US"/>
+              </w:rPr>
+              <w:drawing>
+                <wp:inline distT="0" distB="0" distL="0" distR="0" wp14:anchorId="5FE2E77E" wp14:editId="41594263">
+                  <wp:extent cx="5000625" cy="3750469"/>
+                  <wp:effectExtent l="0" t="0" r="0" b="2540"/>
+                  <wp:docPr id="9" name="Immagine 9"/>
+                  <wp:cNvGraphicFramePr>
+                    <a:graphicFrameLocks xmlns:a="http://schemas.openxmlformats.org/drawingml/2006/main" noChangeAspect="1"/>
+                  </wp:cNvGraphicFramePr>
+                  <a:graphic xmlns:a="http://schemas.openxmlformats.org/drawingml/2006/main">
+                    <a:graphicData uri="http://schemas.openxmlformats.org/drawingml/2006/picture">
+                      <pic:pic xmlns:pic="http://schemas.openxmlformats.org/drawingml/2006/picture">
+                        <pic:nvPicPr>
+                          <pic:cNvPr id="0" name="Picture 9"/>
+                          <pic:cNvPicPr>
+                            <a:picLocks noChangeAspect="1" noChangeArrowheads="1"/>
+                          </pic:cNvPicPr>
+                        </pic:nvPicPr>
+                        <pic:blipFill>
+                          <a:blip r:embed="rId12">
+                            <a:extLst>
+                              <a:ext uri="{28A0092B-C50C-407E-A947-70E740481C1C}">
+                                <a14:useLocalDpi xmlns:a14="http://schemas.microsoft.com/office/drawing/2010/main" val="0"/>
+                              </a:ext>
+                            </a:extLst>
+                          </a:blip>
+                          <a:srcRect/>
+                          <a:stretch>
+                            <a:fillRect/>
+                          </a:stretch>
+                        </pic:blipFill>
+                        <pic:spPr bwMode="auto">
+                          <a:xfrm>
+                            <a:off x="0" y="0"/>
+                            <a:ext cx="5002308" cy="3751731"/>
+                          </a:xfrm>
+                          <a:prstGeom prst="rect">
+                            <a:avLst/>
+                          </a:prstGeom>
+                          <a:noFill/>
+                          <a:ln>
+                            <a:noFill/>
+                          </a:ln>
+                        </pic:spPr>
+                      </pic:pic>
+                    </a:graphicData>
+                  </a:graphic>
+                </wp:inline>
+              </w:drawing>
+            </w:r>
+          </w:p>
+        </w:tc>
+      </w:tr>
+    </w:tbl>
     <w:p>
       <w:pPr>
         <w:rPr>
@@ -3664,16 +4469,16 @@
       </w:rPr>
     </w:lvl>
   </w:abstractNum>
-  <w:num w:numId="1" w16cid:durableId="411901584">
+  <w:num w:numId="1" w16cid:durableId="1174104435">
     <w:abstractNumId w:val="0"/>
   </w:num>
-  <w:num w:numId="2" w16cid:durableId="659163906">
+  <w:num w:numId="2" w16cid:durableId="391197129">
     <w:abstractNumId w:val="2"/>
   </w:num>
-  <w:num w:numId="3" w16cid:durableId="1476222941">
+  <w:num w:numId="3" w16cid:durableId="171995613">
     <w:abstractNumId w:val="1"/>
   </w:num>
-  <w:num w:numId="4" w16cid:durableId="85854065">
+  <w:num w:numId="4" w16cid:durableId="1638879686">
     <w:abstractNumId w:val="3"/>
   </w:num>
 </w:numbering>
@@ -3798,6 +4603,7 @@
     <w:lsdException w:name="HTML Sample" w:semiHidden="1" w:unhideWhenUsed="1"/>
     <w:lsdException w:name="HTML Typewriter" w:semiHidden="1" w:unhideWhenUsed="1"/>
     <w:lsdException w:name="HTML Variable" w:semiHidden="1" w:unhideWhenUsed="1"/>
+    <w:lsdException w:name="Normal Table" w:semiHidden="1" w:unhideWhenUsed="1"/>
     <w:lsdException w:name="annotation subject" w:semiHidden="1" w:unhideWhenUsed="1"/>
     <w:lsdException w:name="No List" w:semiHidden="1" w:unhideWhenUsed="1"/>
     <w:lsdException w:name="Outline List 1" w:semiHidden="1" w:unhideWhenUsed="1"/>
@@ -3844,8 +4650,10 @@
     <w:lsdException w:name="Table Subtle 2" w:semiHidden="1" w:unhideWhenUsed="1"/>
     <w:lsdException w:name="Table Web 1" w:semiHidden="1" w:unhideWhenUsed="1"/>
     <w:lsdException w:name="Table Web 2" w:semiHidden="1" w:unhideWhenUsed="1"/>
+    <w:lsdException w:name="Table Web 3" w:semiHidden="1" w:unhideWhenUsed="1"/>
     <w:lsdException w:name="Balloon Text" w:semiHidden="1" w:unhideWhenUsed="1"/>
     <w:lsdException w:name="Table Grid" w:uiPriority="39"/>
+    <w:lsdException w:name="Table Theme" w:semiHidden="1" w:unhideWhenUsed="1"/>
     <w:lsdException w:name="Placeholder Text" w:semiHidden="1"/>
     <w:lsdException w:name="No Spacing" w:uiPriority="1" w:qFormat="1"/>
     <w:lsdException w:name="Light Shading" w:uiPriority="60"/>
@@ -4486,4 +5294,24 @@
     </a:ext>
   </a:extLst>
 </a:theme>
+</file>
+
+<file path=word/webextensions/taskpanes.xml><?xml version="1.0" encoding="utf-8"?>
+<wetp:taskpanes xmlns:wetp="http://schemas.microsoft.com/office/webextensions/taskpanes/2010/11">
+  <wetp:taskpane dockstate="right" visibility="0" width="350" row="0">
+    <wetp:webextensionref xmlns:r="http://schemas.openxmlformats.org/officeDocument/2006/relationships" r:id="rId1"/>
+  </wetp:taskpane>
+</wetp:taskpanes>
+</file>
+
+<file path=word/webextensions/webextension1.xml><?xml version="1.0" encoding="utf-8"?>
+<we:webextension xmlns:we="http://schemas.microsoft.com/office/webextensions/webextension/2010/11" id="{AAD68A3B-5391-BC4F-B7E4-A5D1E17D9A23}">
+  <we:reference id="f518cb36-c901-4d52-a9e7-4331342e485d" version="1.2.0.0" store="EXCatalog" storeType="EXCatalog"/>
+  <we:alternateReferences>
+    <we:reference id="WA200001011" version="1.2.0.0" store="it-IT" storeType="OMEX"/>
+  </we:alternateReferences>
+  <we:properties/>
+  <we:bindings/>
+  <we:snapshot xmlns:r="http://schemas.openxmlformats.org/officeDocument/2006/relationships"/>
+</we:webextension>
 </file>
</xml_diff>